<commit_message>
added dates.js and switch.js
</commit_message>
<xml_diff>
--- a/Javascript.docx
+++ b/Javascript.docx
@@ -57,30 +57,58 @@
           <w:szCs w:val="24"/>
         </w:rPr>
       </w:pPr>
-      <w:r>
-        <w:rPr>
-          <w:rFonts w:ascii="Calibri Light" w:hAnsi="Calibri Light" w:cs="Calibri Light"/>
-          <w:sz w:val="24"/>
-          <w:szCs w:val="24"/>
-        </w:rPr>
-        <w:t>Javascript is the programming language of the web.</w:t>
-      </w:r>
-    </w:p>
-    <w:p>
-      <w:pPr>
-        <w:rPr>
-          <w:rFonts w:ascii="Calibri Light" w:hAnsi="Calibri Light" w:cs="Calibri Light"/>
-          <w:sz w:val="24"/>
-          <w:szCs w:val="24"/>
-        </w:rPr>
-      </w:pPr>
-      <w:r>
-        <w:rPr>
-          <w:rFonts w:ascii="Calibri Light" w:hAnsi="Calibri Light" w:cs="Calibri Light"/>
-          <w:sz w:val="24"/>
-          <w:szCs w:val="24"/>
-        </w:rPr>
-        <w:t>Ways of outputting javascript content:</w:t>
+      <w:proofErr w:type="spellStart"/>
+      <w:r>
+        <w:rPr>
+          <w:rFonts w:ascii="Calibri Light" w:hAnsi="Calibri Light" w:cs="Calibri Light"/>
+          <w:sz w:val="24"/>
+          <w:szCs w:val="24"/>
+        </w:rPr>
+        <w:t>Javascript</w:t>
+      </w:r>
+      <w:proofErr w:type="spellEnd"/>
+      <w:r>
+        <w:rPr>
+          <w:rFonts w:ascii="Calibri Light" w:hAnsi="Calibri Light" w:cs="Calibri Light"/>
+          <w:sz w:val="24"/>
+          <w:szCs w:val="24"/>
+        </w:rPr>
+        <w:t xml:space="preserve"> is the programming language of the web.</w:t>
+      </w:r>
+    </w:p>
+    <w:p>
+      <w:pPr>
+        <w:rPr>
+          <w:rFonts w:ascii="Calibri Light" w:hAnsi="Calibri Light" w:cs="Calibri Light"/>
+          <w:sz w:val="24"/>
+          <w:szCs w:val="24"/>
+        </w:rPr>
+      </w:pPr>
+      <w:r>
+        <w:rPr>
+          <w:rFonts w:ascii="Calibri Light" w:hAnsi="Calibri Light" w:cs="Calibri Light"/>
+          <w:sz w:val="24"/>
+          <w:szCs w:val="24"/>
+        </w:rPr>
+        <w:t xml:space="preserve">Ways of outputting </w:t>
+      </w:r>
+      <w:proofErr w:type="spellStart"/>
+      <w:r>
+        <w:rPr>
+          <w:rFonts w:ascii="Calibri Light" w:hAnsi="Calibri Light" w:cs="Calibri Light"/>
+          <w:sz w:val="24"/>
+          <w:szCs w:val="24"/>
+        </w:rPr>
+        <w:t>javascript</w:t>
+      </w:r>
+      <w:proofErr w:type="spellEnd"/>
+      <w:r>
+        <w:rPr>
+          <w:rFonts w:ascii="Calibri Light" w:hAnsi="Calibri Light" w:cs="Calibri Light"/>
+          <w:sz w:val="24"/>
+          <w:szCs w:val="24"/>
+        </w:rPr>
+        <w:t xml:space="preserve"> content:</w:t>
       </w:r>
     </w:p>
     <w:p>
@@ -124,7 +152,25 @@
           <w:sz w:val="24"/>
           <w:szCs w:val="24"/>
         </w:rPr>
-        <w:t>alert()/window.alert() – outputs on browser window</w:t>
+        <w:t>alert()/</w:t>
+      </w:r>
+      <w:proofErr w:type="spellStart"/>
+      <w:r>
+        <w:rPr>
+          <w:rFonts w:ascii="Calibri Light" w:hAnsi="Calibri Light" w:cs="Calibri Light"/>
+          <w:sz w:val="24"/>
+          <w:szCs w:val="24"/>
+        </w:rPr>
+        <w:t>window.alert</w:t>
+      </w:r>
+      <w:proofErr w:type="spellEnd"/>
+      <w:r>
+        <w:rPr>
+          <w:rFonts w:ascii="Calibri Light" w:hAnsi="Calibri Light" w:cs="Calibri Light"/>
+          <w:sz w:val="24"/>
+          <w:szCs w:val="24"/>
+        </w:rPr>
+        <w:t>() – outputs on browser window</w:t>
       </w:r>
     </w:p>
     <w:p>
@@ -140,13 +186,23 @@
           <w:szCs w:val="24"/>
         </w:rPr>
       </w:pPr>
-      <w:r>
-        <w:rPr>
-          <w:rFonts w:ascii="Calibri Light" w:hAnsi="Calibri Light" w:cs="Calibri Light"/>
-          <w:sz w:val="24"/>
-          <w:szCs w:val="24"/>
-        </w:rPr>
-        <w:t>document.write() – outputs on HTML elements</w:t>
+      <w:proofErr w:type="spellStart"/>
+      <w:r>
+        <w:rPr>
+          <w:rFonts w:ascii="Calibri Light" w:hAnsi="Calibri Light" w:cs="Calibri Light"/>
+          <w:sz w:val="24"/>
+          <w:szCs w:val="24"/>
+        </w:rPr>
+        <w:t>document.write</w:t>
+      </w:r>
+      <w:proofErr w:type="spellEnd"/>
+      <w:r>
+        <w:rPr>
+          <w:rFonts w:ascii="Calibri Light" w:hAnsi="Calibri Light" w:cs="Calibri Light"/>
+          <w:sz w:val="24"/>
+          <w:szCs w:val="24"/>
+        </w:rPr>
+        <w:t>() – outputs on HTML elements</w:t>
       </w:r>
     </w:p>
     <w:p>
@@ -168,24 +224,52 @@
           <w:sz w:val="24"/>
           <w:szCs w:val="24"/>
         </w:rPr>
-        <w:t>Using innerHtml – writing into HTML tags</w:t>
-      </w:r>
-    </w:p>
-    <w:p>
-      <w:pPr>
-        <w:rPr>
-          <w:rFonts w:ascii="Calibri Light" w:hAnsi="Calibri Light" w:cs="Calibri Light"/>
-          <w:sz w:val="24"/>
-          <w:szCs w:val="24"/>
-        </w:rPr>
-      </w:pPr>
-      <w:r>
-        <w:rPr>
-          <w:rFonts w:ascii="Calibri Light" w:hAnsi="Calibri Light" w:cs="Calibri Light"/>
-          <w:sz w:val="24"/>
-          <w:szCs w:val="24"/>
-        </w:rPr>
-        <w:t>document.write() should only be used for testing purposes, since using it after the HTML document has loaded will erase all other elements</w:t>
+        <w:t xml:space="preserve">Using </w:t>
+      </w:r>
+      <w:proofErr w:type="spellStart"/>
+      <w:r>
+        <w:rPr>
+          <w:rFonts w:ascii="Calibri Light" w:hAnsi="Calibri Light" w:cs="Calibri Light"/>
+          <w:sz w:val="24"/>
+          <w:szCs w:val="24"/>
+        </w:rPr>
+        <w:t>innerHtml</w:t>
+      </w:r>
+      <w:proofErr w:type="spellEnd"/>
+      <w:r>
+        <w:rPr>
+          <w:rFonts w:ascii="Calibri Light" w:hAnsi="Calibri Light" w:cs="Calibri Light"/>
+          <w:sz w:val="24"/>
+          <w:szCs w:val="24"/>
+        </w:rPr>
+        <w:t xml:space="preserve"> – writing into HTML tags</w:t>
+      </w:r>
+    </w:p>
+    <w:p>
+      <w:pPr>
+        <w:rPr>
+          <w:rFonts w:ascii="Calibri Light" w:hAnsi="Calibri Light" w:cs="Calibri Light"/>
+          <w:sz w:val="24"/>
+          <w:szCs w:val="24"/>
+        </w:rPr>
+      </w:pPr>
+      <w:proofErr w:type="spellStart"/>
+      <w:r>
+        <w:rPr>
+          <w:rFonts w:ascii="Calibri Light" w:hAnsi="Calibri Light" w:cs="Calibri Light"/>
+          <w:sz w:val="24"/>
+          <w:szCs w:val="24"/>
+        </w:rPr>
+        <w:t>document.write</w:t>
+      </w:r>
+      <w:proofErr w:type="spellEnd"/>
+      <w:r>
+        <w:rPr>
+          <w:rFonts w:ascii="Calibri Light" w:hAnsi="Calibri Light" w:cs="Calibri Light"/>
+          <w:sz w:val="24"/>
+          <w:szCs w:val="24"/>
+        </w:rPr>
+        <w:t>() should only be used for testing purposes, since using it after the HTML document has loaded will erase all other elements</w:t>
       </w:r>
       <w:r>
         <w:rPr>
@@ -210,7 +294,25 @@
           <w:sz w:val="24"/>
           <w:szCs w:val="24"/>
         </w:rPr>
-        <w:t>There are three ways of declaring variable in Javascript:</w:t>
+        <w:t xml:space="preserve">There are three ways of declaring variable in </w:t>
+      </w:r>
+      <w:proofErr w:type="spellStart"/>
+      <w:r>
+        <w:rPr>
+          <w:rFonts w:ascii="Calibri Light" w:hAnsi="Calibri Light" w:cs="Calibri Light"/>
+          <w:sz w:val="24"/>
+          <w:szCs w:val="24"/>
+        </w:rPr>
+        <w:t>Javascript</w:t>
+      </w:r>
+      <w:proofErr w:type="spellEnd"/>
+      <w:r>
+        <w:rPr>
+          <w:rFonts w:ascii="Calibri Light" w:hAnsi="Calibri Light" w:cs="Calibri Light"/>
+          <w:sz w:val="24"/>
+          <w:szCs w:val="24"/>
+        </w:rPr>
+        <w:t>:</w:t>
       </w:r>
     </w:p>
     <w:p>
@@ -226,6 +328,7 @@
           <w:szCs w:val="24"/>
         </w:rPr>
       </w:pPr>
+      <w:proofErr w:type="spellStart"/>
       <w:r>
         <w:rPr>
           <w:rFonts w:ascii="Calibri Light" w:hAnsi="Calibri Light" w:cs="Calibri Light"/>
@@ -234,6 +337,7 @@
         </w:rPr>
         <w:t>var</w:t>
       </w:r>
+      <w:proofErr w:type="spellEnd"/>
     </w:p>
     <w:p>
       <w:pPr>
@@ -270,6 +374,7 @@
           <w:szCs w:val="24"/>
         </w:rPr>
       </w:pPr>
+      <w:proofErr w:type="spellStart"/>
       <w:r>
         <w:rPr>
           <w:rFonts w:ascii="Calibri Light" w:hAnsi="Calibri Light" w:cs="Calibri Light"/>
@@ -278,56 +383,121 @@
         </w:rPr>
         <w:t>const</w:t>
       </w:r>
-    </w:p>
-    <w:p>
-      <w:pPr>
-        <w:rPr>
-          <w:rFonts w:ascii="Calibri Light" w:hAnsi="Calibri Light" w:cs="Calibri Light"/>
-          <w:sz w:val="24"/>
-          <w:szCs w:val="24"/>
-        </w:rPr>
-      </w:pPr>
-      <w:r>
-        <w:rPr>
-          <w:rFonts w:ascii="Calibri Light" w:hAnsi="Calibri Light" w:cs="Calibri Light"/>
-          <w:sz w:val="24"/>
-          <w:szCs w:val="24"/>
-        </w:rPr>
-        <w:t>let and const were introduced in 2015, so previous browsers such as Internet Explorer 11 and going back don’t support it.</w:t>
-      </w:r>
-    </w:p>
-    <w:p>
-      <w:pPr>
-        <w:rPr>
-          <w:rFonts w:ascii="Calibri Light" w:hAnsi="Calibri Light" w:cs="Calibri Light"/>
-          <w:sz w:val="24"/>
-          <w:szCs w:val="24"/>
-        </w:rPr>
-      </w:pPr>
-      <w:r>
-        <w:rPr>
-          <w:rFonts w:ascii="Calibri Light" w:hAnsi="Calibri Light" w:cs="Calibri Light"/>
-          <w:sz w:val="24"/>
-          <w:szCs w:val="24"/>
-        </w:rPr>
-        <w:t>We should always use const and use let only if we have to.</w:t>
-      </w:r>
-    </w:p>
-    <w:p>
-      <w:pPr>
-        <w:rPr>
-          <w:rFonts w:ascii="Calibri Light" w:hAnsi="Calibri Light" w:cs="Calibri Light"/>
-          <w:sz w:val="24"/>
-          <w:szCs w:val="24"/>
-        </w:rPr>
-      </w:pPr>
-      <w:r>
-        <w:rPr>
-          <w:rFonts w:ascii="Calibri Light" w:hAnsi="Calibri Light" w:cs="Calibri Light"/>
-          <w:sz w:val="24"/>
-          <w:szCs w:val="24"/>
-        </w:rPr>
-        <w:t>Types of operators in Javascript:</w:t>
+      <w:proofErr w:type="spellEnd"/>
+    </w:p>
+    <w:p>
+      <w:pPr>
+        <w:rPr>
+          <w:rFonts w:ascii="Calibri Light" w:hAnsi="Calibri Light" w:cs="Calibri Light"/>
+          <w:sz w:val="24"/>
+          <w:szCs w:val="24"/>
+        </w:rPr>
+      </w:pPr>
+      <w:proofErr w:type="gramStart"/>
+      <w:r>
+        <w:rPr>
+          <w:rFonts w:ascii="Calibri Light" w:hAnsi="Calibri Light" w:cs="Calibri Light"/>
+          <w:sz w:val="24"/>
+          <w:szCs w:val="24"/>
+        </w:rPr>
+        <w:t>let</w:t>
+      </w:r>
+      <w:proofErr w:type="gramEnd"/>
+      <w:r>
+        <w:rPr>
+          <w:rFonts w:ascii="Calibri Light" w:hAnsi="Calibri Light" w:cs="Calibri Light"/>
+          <w:sz w:val="24"/>
+          <w:szCs w:val="24"/>
+        </w:rPr>
+        <w:t xml:space="preserve"> and </w:t>
+      </w:r>
+      <w:proofErr w:type="spellStart"/>
+      <w:r>
+        <w:rPr>
+          <w:rFonts w:ascii="Calibri Light" w:hAnsi="Calibri Light" w:cs="Calibri Light"/>
+          <w:sz w:val="24"/>
+          <w:szCs w:val="24"/>
+        </w:rPr>
+        <w:t>const</w:t>
+      </w:r>
+      <w:proofErr w:type="spellEnd"/>
+      <w:r>
+        <w:rPr>
+          <w:rFonts w:ascii="Calibri Light" w:hAnsi="Calibri Light" w:cs="Calibri Light"/>
+          <w:sz w:val="24"/>
+          <w:szCs w:val="24"/>
+        </w:rPr>
+        <w:t xml:space="preserve"> were introduced in 2015, so previous browsers such as Internet Explorer 11 and going back don’t support it.</w:t>
+      </w:r>
+    </w:p>
+    <w:p>
+      <w:pPr>
+        <w:rPr>
+          <w:rFonts w:ascii="Calibri Light" w:hAnsi="Calibri Light" w:cs="Calibri Light"/>
+          <w:sz w:val="24"/>
+          <w:szCs w:val="24"/>
+        </w:rPr>
+      </w:pPr>
+      <w:r>
+        <w:rPr>
+          <w:rFonts w:ascii="Calibri Light" w:hAnsi="Calibri Light" w:cs="Calibri Light"/>
+          <w:sz w:val="24"/>
+          <w:szCs w:val="24"/>
+        </w:rPr>
+        <w:t xml:space="preserve">We should always use </w:t>
+      </w:r>
+      <w:proofErr w:type="spellStart"/>
+      <w:r>
+        <w:rPr>
+          <w:rFonts w:ascii="Calibri Light" w:hAnsi="Calibri Light" w:cs="Calibri Light"/>
+          <w:sz w:val="24"/>
+          <w:szCs w:val="24"/>
+        </w:rPr>
+        <w:t>const</w:t>
+      </w:r>
+      <w:proofErr w:type="spellEnd"/>
+      <w:r>
+        <w:rPr>
+          <w:rFonts w:ascii="Calibri Light" w:hAnsi="Calibri Light" w:cs="Calibri Light"/>
+          <w:sz w:val="24"/>
+          <w:szCs w:val="24"/>
+        </w:rPr>
+        <w:t xml:space="preserve"> and use let only if we have to.</w:t>
+      </w:r>
+    </w:p>
+    <w:p>
+      <w:pPr>
+        <w:rPr>
+          <w:rFonts w:ascii="Calibri Light" w:hAnsi="Calibri Light" w:cs="Calibri Light"/>
+          <w:sz w:val="24"/>
+          <w:szCs w:val="24"/>
+        </w:rPr>
+      </w:pPr>
+      <w:r>
+        <w:rPr>
+          <w:rFonts w:ascii="Calibri Light" w:hAnsi="Calibri Light" w:cs="Calibri Light"/>
+          <w:sz w:val="24"/>
+          <w:szCs w:val="24"/>
+        </w:rPr>
+        <w:t xml:space="preserve">Types of operators in </w:t>
+      </w:r>
+      <w:proofErr w:type="spellStart"/>
+      <w:r>
+        <w:rPr>
+          <w:rFonts w:ascii="Calibri Light" w:hAnsi="Calibri Light" w:cs="Calibri Light"/>
+          <w:sz w:val="24"/>
+          <w:szCs w:val="24"/>
+        </w:rPr>
+        <w:t>Javascript</w:t>
+      </w:r>
+      <w:proofErr w:type="spellEnd"/>
+      <w:r>
+        <w:rPr>
+          <w:rFonts w:ascii="Calibri Light" w:hAnsi="Calibri Light" w:cs="Calibri Light"/>
+          <w:sz w:val="24"/>
+          <w:szCs w:val="24"/>
+        </w:rPr>
+        <w:t>:</w:t>
       </w:r>
     </w:p>
     <w:p>
@@ -349,8 +519,18 @@
           <w:sz w:val="24"/>
           <w:szCs w:val="24"/>
         </w:rPr>
-        <w:t>Arithmetic such as +, *, -, /, etc</w:t>
-      </w:r>
+        <w:t xml:space="preserve">Arithmetic such as +, *, -, /, </w:t>
+      </w:r>
+      <w:proofErr w:type="spellStart"/>
+      <w:r>
+        <w:rPr>
+          <w:rFonts w:ascii="Calibri Light" w:hAnsi="Calibri Light" w:cs="Calibri Light"/>
+          <w:sz w:val="24"/>
+          <w:szCs w:val="24"/>
+        </w:rPr>
+        <w:t>etc</w:t>
+      </w:r>
+      <w:proofErr w:type="spellEnd"/>
     </w:p>
     <w:p>
       <w:pPr>
@@ -371,8 +551,18 @@
           <w:sz w:val="24"/>
           <w:szCs w:val="24"/>
         </w:rPr>
-        <w:t>Assignment such as =, +=, etc</w:t>
-      </w:r>
+        <w:t xml:space="preserve">Assignment such as =, +=, </w:t>
+      </w:r>
+      <w:proofErr w:type="spellStart"/>
+      <w:r>
+        <w:rPr>
+          <w:rFonts w:ascii="Calibri Light" w:hAnsi="Calibri Light" w:cs="Calibri Light"/>
+          <w:sz w:val="24"/>
+          <w:szCs w:val="24"/>
+        </w:rPr>
+        <w:t>etc</w:t>
+      </w:r>
+      <w:proofErr w:type="spellEnd"/>
     </w:p>
     <w:p>
       <w:pPr>
@@ -393,8 +583,18 @@
           <w:sz w:val="24"/>
           <w:szCs w:val="24"/>
         </w:rPr>
-        <w:t>Comparison such as ==, ===, &gt;, &lt;, != etc</w:t>
-      </w:r>
+        <w:t xml:space="preserve">Comparison such as ==, ===, &gt;, &lt;, != </w:t>
+      </w:r>
+      <w:proofErr w:type="spellStart"/>
+      <w:r>
+        <w:rPr>
+          <w:rFonts w:ascii="Calibri Light" w:hAnsi="Calibri Light" w:cs="Calibri Light"/>
+          <w:sz w:val="24"/>
+          <w:szCs w:val="24"/>
+        </w:rPr>
+        <w:t>etc</w:t>
+      </w:r>
+      <w:proofErr w:type="spellEnd"/>
     </w:p>
     <w:p>
       <w:pPr>
@@ -415,8 +615,18 @@
           <w:sz w:val="24"/>
           <w:szCs w:val="24"/>
         </w:rPr>
-        <w:t>Logical such as &amp;&amp;, || etc</w:t>
-      </w:r>
+        <w:t xml:space="preserve">Logical such as &amp;&amp;, || </w:t>
+      </w:r>
+      <w:proofErr w:type="spellStart"/>
+      <w:r>
+        <w:rPr>
+          <w:rFonts w:ascii="Calibri Light" w:hAnsi="Calibri Light" w:cs="Calibri Light"/>
+          <w:sz w:val="24"/>
+          <w:szCs w:val="24"/>
+        </w:rPr>
+        <w:t>etc</w:t>
+      </w:r>
+      <w:proofErr w:type="spellEnd"/>
     </w:p>
     <w:p>
       <w:pPr>
@@ -437,8 +647,18 @@
           <w:sz w:val="24"/>
           <w:szCs w:val="24"/>
         </w:rPr>
-        <w:t>Bitwise such as &amp;, | etc</w:t>
-      </w:r>
+        <w:t xml:space="preserve">Bitwise such as &amp;, | </w:t>
+      </w:r>
+      <w:proofErr w:type="spellStart"/>
+      <w:r>
+        <w:rPr>
+          <w:rFonts w:ascii="Calibri Light" w:hAnsi="Calibri Light" w:cs="Calibri Light"/>
+          <w:sz w:val="24"/>
+          <w:szCs w:val="24"/>
+        </w:rPr>
+        <w:t>etc</w:t>
+      </w:r>
+      <w:proofErr w:type="spellEnd"/>
     </w:p>
     <w:p>
       <w:pPr>
@@ -481,8 +701,18 @@
           <w:sz w:val="24"/>
           <w:szCs w:val="24"/>
         </w:rPr>
-        <w:t>Ternary such as ?</w:t>
-      </w:r>
+        <w:t xml:space="preserve">Ternary such </w:t>
+      </w:r>
+      <w:proofErr w:type="gramStart"/>
+      <w:r>
+        <w:rPr>
+          <w:rFonts w:ascii="Calibri Light" w:hAnsi="Calibri Light" w:cs="Calibri Light"/>
+          <w:sz w:val="24"/>
+          <w:szCs w:val="24"/>
+        </w:rPr>
+        <w:t>as ?</w:t>
+      </w:r>
+      <w:proofErr w:type="gramEnd"/>
     </w:p>
     <w:p>
       <w:pPr>
@@ -503,8 +733,36 @@
           <w:sz w:val="24"/>
           <w:szCs w:val="24"/>
         </w:rPr>
-        <w:t>Type such as typeof, instanceof</w:t>
-      </w:r>
+        <w:t xml:space="preserve">Type such as </w:t>
+      </w:r>
+      <w:proofErr w:type="spellStart"/>
+      <w:r>
+        <w:rPr>
+          <w:rFonts w:ascii="Calibri Light" w:hAnsi="Calibri Light" w:cs="Calibri Light"/>
+          <w:sz w:val="24"/>
+          <w:szCs w:val="24"/>
+        </w:rPr>
+        <w:t>typeof</w:t>
+      </w:r>
+      <w:proofErr w:type="spellEnd"/>
+      <w:r>
+        <w:rPr>
+          <w:rFonts w:ascii="Calibri Light" w:hAnsi="Calibri Light" w:cs="Calibri Light"/>
+          <w:sz w:val="24"/>
+          <w:szCs w:val="24"/>
+        </w:rPr>
+        <w:t xml:space="preserve">, </w:t>
+      </w:r>
+      <w:proofErr w:type="spellStart"/>
+      <w:r>
+        <w:rPr>
+          <w:rFonts w:ascii="Calibri Light" w:hAnsi="Calibri Light" w:cs="Calibri Light"/>
+          <w:sz w:val="24"/>
+          <w:szCs w:val="24"/>
+        </w:rPr>
+        <w:t>instanceof</w:t>
+      </w:r>
+      <w:proofErr w:type="spellEnd"/>
     </w:p>
     <w:p>
       <w:pPr>
@@ -539,17 +797,36 @@
           <w:sz w:val="24"/>
           <w:szCs w:val="24"/>
         </w:rPr>
-        <w:t>An event is something that has happened to a html element such as clicking a button, changing the content of an input field, or completion of loading of the html page.</w:t>
-      </w:r>
-    </w:p>
-    <w:p>
-      <w:pPr>
-        <w:rPr>
-          <w:rFonts w:ascii="Calibri Light" w:hAnsi="Calibri Light" w:cs="Calibri Light"/>
-          <w:sz w:val="24"/>
-          <w:szCs w:val="24"/>
-        </w:rPr>
-      </w:pPr>
+        <w:t xml:space="preserve">An event is something that has happened to </w:t>
+      </w:r>
+      <w:proofErr w:type="gramStart"/>
+      <w:r>
+        <w:rPr>
+          <w:rFonts w:ascii="Calibri Light" w:hAnsi="Calibri Light" w:cs="Calibri Light"/>
+          <w:sz w:val="24"/>
+          <w:szCs w:val="24"/>
+        </w:rPr>
+        <w:t>a</w:t>
+      </w:r>
+      <w:proofErr w:type="gramEnd"/>
+      <w:r>
+        <w:rPr>
+          <w:rFonts w:ascii="Calibri Light" w:hAnsi="Calibri Light" w:cs="Calibri Light"/>
+          <w:sz w:val="24"/>
+          <w:szCs w:val="24"/>
+        </w:rPr>
+        <w:t xml:space="preserve"> html element such as clicking a button, changing the content of an input field, or completion of loading of the html page.</w:t>
+      </w:r>
+    </w:p>
+    <w:p>
+      <w:pPr>
+        <w:rPr>
+          <w:rFonts w:ascii="Calibri Light" w:hAnsi="Calibri Light" w:cs="Calibri Light"/>
+          <w:sz w:val="24"/>
+          <w:szCs w:val="24"/>
+        </w:rPr>
+      </w:pPr>
+      <w:proofErr w:type="spellStart"/>
       <w:r>
         <w:rPr>
           <w:rFonts w:ascii="Calibri Light" w:hAnsi="Calibri Light" w:cs="Calibri Light"/>
@@ -557,7 +834,16 @@
           <w:szCs w:val="24"/>
         </w:rPr>
         <w:lastRenderedPageBreak/>
-        <w:t>Javascript can react to such events.</w:t>
+        <w:t>Javascript</w:t>
+      </w:r>
+      <w:proofErr w:type="spellEnd"/>
+      <w:r>
+        <w:rPr>
+          <w:rFonts w:ascii="Calibri Light" w:hAnsi="Calibri Light" w:cs="Calibri Light"/>
+          <w:sz w:val="24"/>
+          <w:szCs w:val="24"/>
+        </w:rPr>
+        <w:t xml:space="preserve"> can react to such events.</w:t>
       </w:r>
     </w:p>
     <w:p>
@@ -620,13 +906,23 @@
           <w:szCs w:val="24"/>
         </w:rPr>
       </w:pPr>
-      <w:r>
-        <w:rPr>
-          <w:rFonts w:ascii="Calibri Light" w:hAnsi="Calibri Light" w:cs="Calibri Light"/>
-          <w:sz w:val="24"/>
-          <w:szCs w:val="24"/>
-        </w:rPr>
-        <w:t>Javascript string methods:</w:t>
+      <w:proofErr w:type="spellStart"/>
+      <w:r>
+        <w:rPr>
+          <w:rFonts w:ascii="Calibri Light" w:hAnsi="Calibri Light" w:cs="Calibri Light"/>
+          <w:sz w:val="24"/>
+          <w:szCs w:val="24"/>
+        </w:rPr>
+        <w:t>Javascript</w:t>
+      </w:r>
+      <w:proofErr w:type="spellEnd"/>
+      <w:r>
+        <w:rPr>
+          <w:rFonts w:ascii="Calibri Light" w:hAnsi="Calibri Light" w:cs="Calibri Light"/>
+          <w:sz w:val="24"/>
+          <w:szCs w:val="24"/>
+        </w:rPr>
+        <w:t xml:space="preserve"> string methods:</w:t>
       </w:r>
     </w:p>
     <w:p>
@@ -737,75 +1033,185 @@
           <w:sz w:val="24"/>
           <w:szCs w:val="24"/>
         </w:rPr>
-        <w:t>String slice() takes two arguments, the start and end index of the slicing (with the end index excluded)</w:t>
-      </w:r>
-    </w:p>
-    <w:p>
-      <w:pPr>
-        <w:rPr>
-          <w:rFonts w:ascii="Calibri Light" w:hAnsi="Calibri Light" w:cs="Calibri Light"/>
-          <w:sz w:val="24"/>
-          <w:szCs w:val="24"/>
-        </w:rPr>
-      </w:pPr>
-      <w:r>
-        <w:rPr>
-          <w:rFonts w:ascii="Calibri Light" w:hAnsi="Calibri Light" w:cs="Calibri Light"/>
-          <w:sz w:val="24"/>
-          <w:szCs w:val="24"/>
-        </w:rPr>
-        <w:t>String substring() acts the same way as slice() except that any negative arguments are treated as 0</w:t>
-      </w:r>
-    </w:p>
-    <w:p>
-      <w:pPr>
-        <w:rPr>
-          <w:rFonts w:ascii="Calibri Light" w:hAnsi="Calibri Light" w:cs="Calibri Light"/>
-          <w:sz w:val="24"/>
-          <w:szCs w:val="24"/>
-        </w:rPr>
-      </w:pPr>
-      <w:r>
-        <w:rPr>
-          <w:rFonts w:ascii="Calibri Light" w:hAnsi="Calibri Light" w:cs="Calibri Light"/>
-          <w:sz w:val="24"/>
-          <w:szCs w:val="24"/>
-        </w:rPr>
-        <w:t>String substr() acts the same way as slice() except that the second argument is the length of the slicing</w:t>
-      </w:r>
-    </w:p>
-    <w:p>
-      <w:pPr>
-        <w:rPr>
-          <w:rFonts w:ascii="Calibri Light" w:hAnsi="Calibri Light" w:cs="Calibri Light"/>
-          <w:sz w:val="24"/>
-          <w:szCs w:val="24"/>
-        </w:rPr>
-      </w:pPr>
-      <w:r>
-        <w:rPr>
-          <w:rFonts w:ascii="Calibri Light" w:hAnsi="Calibri Light" w:cs="Calibri Light"/>
-          <w:sz w:val="24"/>
-          <w:szCs w:val="24"/>
-        </w:rPr>
-        <w:t>String replace() takes two arguments. The first is the string to be replaced and the second is the replacement. It only replaces the first occurrence of the string</w:t>
-      </w:r>
-    </w:p>
-    <w:p>
-      <w:pPr>
-        <w:rPr>
-          <w:rFonts w:ascii="Calibri Light" w:hAnsi="Calibri Light" w:cs="Calibri Light"/>
-          <w:sz w:val="24"/>
-          <w:szCs w:val="24"/>
-        </w:rPr>
-      </w:pPr>
-      <w:r>
-        <w:rPr>
-          <w:rFonts w:ascii="Calibri Light" w:hAnsi="Calibri Light" w:cs="Calibri Light"/>
-          <w:sz w:val="24"/>
-          <w:szCs w:val="24"/>
-        </w:rPr>
-        <w:t>String replaceAll() acts as replace() except that it replaces all occurrences of the string to be replaced</w:t>
+        <w:t xml:space="preserve">String </w:t>
+      </w:r>
+      <w:proofErr w:type="gramStart"/>
+      <w:r>
+        <w:rPr>
+          <w:rFonts w:ascii="Calibri Light" w:hAnsi="Calibri Light" w:cs="Calibri Light"/>
+          <w:sz w:val="24"/>
+          <w:szCs w:val="24"/>
+        </w:rPr>
+        <w:t>slice(</w:t>
+      </w:r>
+      <w:proofErr w:type="gramEnd"/>
+      <w:r>
+        <w:rPr>
+          <w:rFonts w:ascii="Calibri Light" w:hAnsi="Calibri Light" w:cs="Calibri Light"/>
+          <w:sz w:val="24"/>
+          <w:szCs w:val="24"/>
+        </w:rPr>
+        <w:t>) takes two arguments, the start and end index of the slicing (with the end index excluded)</w:t>
+      </w:r>
+    </w:p>
+    <w:p>
+      <w:pPr>
+        <w:rPr>
+          <w:rFonts w:ascii="Calibri Light" w:hAnsi="Calibri Light" w:cs="Calibri Light"/>
+          <w:sz w:val="24"/>
+          <w:szCs w:val="24"/>
+        </w:rPr>
+      </w:pPr>
+      <w:r>
+        <w:rPr>
+          <w:rFonts w:ascii="Calibri Light" w:hAnsi="Calibri Light" w:cs="Calibri Light"/>
+          <w:sz w:val="24"/>
+          <w:szCs w:val="24"/>
+        </w:rPr>
+        <w:t xml:space="preserve">String </w:t>
+      </w:r>
+      <w:proofErr w:type="gramStart"/>
+      <w:r>
+        <w:rPr>
+          <w:rFonts w:ascii="Calibri Light" w:hAnsi="Calibri Light" w:cs="Calibri Light"/>
+          <w:sz w:val="24"/>
+          <w:szCs w:val="24"/>
+        </w:rPr>
+        <w:t>substring(</w:t>
+      </w:r>
+      <w:proofErr w:type="gramEnd"/>
+      <w:r>
+        <w:rPr>
+          <w:rFonts w:ascii="Calibri Light" w:hAnsi="Calibri Light" w:cs="Calibri Light"/>
+          <w:sz w:val="24"/>
+          <w:szCs w:val="24"/>
+        </w:rPr>
+        <w:t>) acts the same way as slice() except that any negative arguments are treated as 0</w:t>
+      </w:r>
+    </w:p>
+    <w:p>
+      <w:pPr>
+        <w:rPr>
+          <w:rFonts w:ascii="Calibri Light" w:hAnsi="Calibri Light" w:cs="Calibri Light"/>
+          <w:sz w:val="24"/>
+          <w:szCs w:val="24"/>
+        </w:rPr>
+      </w:pPr>
+      <w:r>
+        <w:rPr>
+          <w:rFonts w:ascii="Calibri Light" w:hAnsi="Calibri Light" w:cs="Calibri Light"/>
+          <w:sz w:val="24"/>
+          <w:szCs w:val="24"/>
+        </w:rPr>
+        <w:t xml:space="preserve">String </w:t>
+      </w:r>
+      <w:proofErr w:type="spellStart"/>
+      <w:proofErr w:type="gramStart"/>
+      <w:r>
+        <w:rPr>
+          <w:rFonts w:ascii="Calibri Light" w:hAnsi="Calibri Light" w:cs="Calibri Light"/>
+          <w:sz w:val="24"/>
+          <w:szCs w:val="24"/>
+        </w:rPr>
+        <w:t>substr</w:t>
+      </w:r>
+      <w:proofErr w:type="spellEnd"/>
+      <w:r>
+        <w:rPr>
+          <w:rFonts w:ascii="Calibri Light" w:hAnsi="Calibri Light" w:cs="Calibri Light"/>
+          <w:sz w:val="24"/>
+          <w:szCs w:val="24"/>
+        </w:rPr>
+        <w:t>(</w:t>
+      </w:r>
+      <w:proofErr w:type="gramEnd"/>
+      <w:r>
+        <w:rPr>
+          <w:rFonts w:ascii="Calibri Light" w:hAnsi="Calibri Light" w:cs="Calibri Light"/>
+          <w:sz w:val="24"/>
+          <w:szCs w:val="24"/>
+        </w:rPr>
+        <w:t>) acts the same way as slice() except that the second argument is the length of the slicing</w:t>
+      </w:r>
+    </w:p>
+    <w:p>
+      <w:pPr>
+        <w:rPr>
+          <w:rFonts w:ascii="Calibri Light" w:hAnsi="Calibri Light" w:cs="Calibri Light"/>
+          <w:sz w:val="24"/>
+          <w:szCs w:val="24"/>
+        </w:rPr>
+      </w:pPr>
+      <w:r>
+        <w:rPr>
+          <w:rFonts w:ascii="Calibri Light" w:hAnsi="Calibri Light" w:cs="Calibri Light"/>
+          <w:sz w:val="24"/>
+          <w:szCs w:val="24"/>
+        </w:rPr>
+        <w:t xml:space="preserve">String </w:t>
+      </w:r>
+      <w:proofErr w:type="gramStart"/>
+      <w:r>
+        <w:rPr>
+          <w:rFonts w:ascii="Calibri Light" w:hAnsi="Calibri Light" w:cs="Calibri Light"/>
+          <w:sz w:val="24"/>
+          <w:szCs w:val="24"/>
+        </w:rPr>
+        <w:t>replace(</w:t>
+      </w:r>
+      <w:proofErr w:type="gramEnd"/>
+      <w:r>
+        <w:rPr>
+          <w:rFonts w:ascii="Calibri Light" w:hAnsi="Calibri Light" w:cs="Calibri Light"/>
+          <w:sz w:val="24"/>
+          <w:szCs w:val="24"/>
+        </w:rPr>
+        <w:t>) takes two arguments. The first is the string to be replaced and the second is the replacement. It only replaces the first occurrence of the string</w:t>
+      </w:r>
+    </w:p>
+    <w:p>
+      <w:pPr>
+        <w:rPr>
+          <w:rFonts w:ascii="Calibri Light" w:hAnsi="Calibri Light" w:cs="Calibri Light"/>
+          <w:sz w:val="24"/>
+          <w:szCs w:val="24"/>
+        </w:rPr>
+      </w:pPr>
+      <w:r>
+        <w:rPr>
+          <w:rFonts w:ascii="Calibri Light" w:hAnsi="Calibri Light" w:cs="Calibri Light"/>
+          <w:sz w:val="24"/>
+          <w:szCs w:val="24"/>
+        </w:rPr>
+        <w:t xml:space="preserve">String </w:t>
+      </w:r>
+      <w:proofErr w:type="spellStart"/>
+      <w:proofErr w:type="gramStart"/>
+      <w:r>
+        <w:rPr>
+          <w:rFonts w:ascii="Calibri Light" w:hAnsi="Calibri Light" w:cs="Calibri Light"/>
+          <w:sz w:val="24"/>
+          <w:szCs w:val="24"/>
+        </w:rPr>
+        <w:t>replaceAll</w:t>
+      </w:r>
+      <w:proofErr w:type="spellEnd"/>
+      <w:r>
+        <w:rPr>
+          <w:rFonts w:ascii="Calibri Light" w:hAnsi="Calibri Light" w:cs="Calibri Light"/>
+          <w:sz w:val="24"/>
+          <w:szCs w:val="24"/>
+        </w:rPr>
+        <w:t>(</w:t>
+      </w:r>
+      <w:proofErr w:type="gramEnd"/>
+      <w:r>
+        <w:rPr>
+          <w:rFonts w:ascii="Calibri Light" w:hAnsi="Calibri Light" w:cs="Calibri Light"/>
+          <w:sz w:val="24"/>
+          <w:szCs w:val="24"/>
+        </w:rPr>
+        <w:t>) acts as replace() except that it replaces all occurrences of the string to be replaced</w:t>
       </w:r>
     </w:p>
     <w:p>
@@ -823,75 +1229,267 @@
           <w:szCs w:val="24"/>
         </w:rPr>
         <w:lastRenderedPageBreak/>
-        <w:t>String toUpperCase() and toLowerCase() are kind of self-explanatory.</w:t>
-      </w:r>
-    </w:p>
-    <w:p>
-      <w:pPr>
-        <w:rPr>
-          <w:rFonts w:ascii="Calibri Light" w:hAnsi="Calibri Light" w:cs="Calibri Light"/>
-          <w:sz w:val="24"/>
-          <w:szCs w:val="24"/>
-        </w:rPr>
-      </w:pPr>
-      <w:r>
-        <w:rPr>
-          <w:rFonts w:ascii="Calibri Light" w:hAnsi="Calibri Light" w:cs="Calibri Light"/>
-          <w:sz w:val="24"/>
-          <w:szCs w:val="24"/>
-        </w:rPr>
-        <w:t>String concat() takes the first argument as the item to join the strings and the second as the string to be added</w:t>
-      </w:r>
-    </w:p>
-    <w:p>
-      <w:pPr>
-        <w:rPr>
-          <w:rFonts w:ascii="Calibri Light" w:hAnsi="Calibri Light" w:cs="Calibri Light"/>
-          <w:sz w:val="24"/>
-          <w:szCs w:val="24"/>
-        </w:rPr>
-      </w:pPr>
-      <w:r>
-        <w:rPr>
-          <w:rFonts w:ascii="Calibri Light" w:hAnsi="Calibri Light" w:cs="Calibri Light"/>
-          <w:sz w:val="24"/>
-          <w:szCs w:val="24"/>
-        </w:rPr>
-        <w:t>String trim(), trimStart() and trimEnd() removes all white spaces from both sides, the start and the end respectively</w:t>
-      </w:r>
-    </w:p>
-    <w:p>
-      <w:pPr>
-        <w:rPr>
-          <w:rFonts w:ascii="Calibri Light" w:hAnsi="Calibri Light" w:cs="Calibri Light"/>
-          <w:sz w:val="24"/>
-          <w:szCs w:val="24"/>
-        </w:rPr>
-      </w:pPr>
-      <w:r>
-        <w:rPr>
-          <w:rFonts w:ascii="Calibri Light" w:hAnsi="Calibri Light" w:cs="Calibri Light"/>
-          <w:sz w:val="24"/>
-          <w:szCs w:val="24"/>
-        </w:rPr>
-        <w:t>String split() takes one argument, the string item to be used for splitting. If not specified, the string is split into an array with the whole string as the first and only item.</w:t>
-      </w:r>
-    </w:p>
-    <w:p>
-      <w:pPr>
-        <w:rPr>
-          <w:rFonts w:ascii="Calibri Light" w:hAnsi="Calibri Light" w:cs="Calibri Light"/>
-          <w:sz w:val="24"/>
-          <w:szCs w:val="24"/>
-        </w:rPr>
-      </w:pPr>
-      <w:r>
-        <w:rPr>
-          <w:rFonts w:ascii="Calibri Light" w:hAnsi="Calibri Light" w:cs="Calibri Light"/>
-          <w:sz w:val="24"/>
-          <w:szCs w:val="24"/>
-        </w:rPr>
-        <w:t xml:space="preserve">String padStart() and padEnd() </w:t>
+        <w:t xml:space="preserve">String </w:t>
+      </w:r>
+      <w:proofErr w:type="spellStart"/>
+      <w:proofErr w:type="gramStart"/>
+      <w:r>
+        <w:rPr>
+          <w:rFonts w:ascii="Calibri Light" w:hAnsi="Calibri Light" w:cs="Calibri Light"/>
+          <w:sz w:val="24"/>
+          <w:szCs w:val="24"/>
+        </w:rPr>
+        <w:t>toUpperCase</w:t>
+      </w:r>
+      <w:proofErr w:type="spellEnd"/>
+      <w:r>
+        <w:rPr>
+          <w:rFonts w:ascii="Calibri Light" w:hAnsi="Calibri Light" w:cs="Calibri Light"/>
+          <w:sz w:val="24"/>
+          <w:szCs w:val="24"/>
+        </w:rPr>
+        <w:t>(</w:t>
+      </w:r>
+      <w:proofErr w:type="gramEnd"/>
+      <w:r>
+        <w:rPr>
+          <w:rFonts w:ascii="Calibri Light" w:hAnsi="Calibri Light" w:cs="Calibri Light"/>
+          <w:sz w:val="24"/>
+          <w:szCs w:val="24"/>
+        </w:rPr>
+        <w:t xml:space="preserve">) and </w:t>
+      </w:r>
+      <w:proofErr w:type="spellStart"/>
+      <w:r>
+        <w:rPr>
+          <w:rFonts w:ascii="Calibri Light" w:hAnsi="Calibri Light" w:cs="Calibri Light"/>
+          <w:sz w:val="24"/>
+          <w:szCs w:val="24"/>
+        </w:rPr>
+        <w:t>toLowerCase</w:t>
+      </w:r>
+      <w:proofErr w:type="spellEnd"/>
+      <w:r>
+        <w:rPr>
+          <w:rFonts w:ascii="Calibri Light" w:hAnsi="Calibri Light" w:cs="Calibri Light"/>
+          <w:sz w:val="24"/>
+          <w:szCs w:val="24"/>
+        </w:rPr>
+        <w:t>() are kind of self-explanatory.</w:t>
+      </w:r>
+    </w:p>
+    <w:p>
+      <w:pPr>
+        <w:rPr>
+          <w:rFonts w:ascii="Calibri Light" w:hAnsi="Calibri Light" w:cs="Calibri Light"/>
+          <w:sz w:val="24"/>
+          <w:szCs w:val="24"/>
+        </w:rPr>
+      </w:pPr>
+      <w:r>
+        <w:rPr>
+          <w:rFonts w:ascii="Calibri Light" w:hAnsi="Calibri Light" w:cs="Calibri Light"/>
+          <w:sz w:val="24"/>
+          <w:szCs w:val="24"/>
+        </w:rPr>
+        <w:t xml:space="preserve">String </w:t>
+      </w:r>
+      <w:proofErr w:type="spellStart"/>
+      <w:proofErr w:type="gramStart"/>
+      <w:r>
+        <w:rPr>
+          <w:rFonts w:ascii="Calibri Light" w:hAnsi="Calibri Light" w:cs="Calibri Light"/>
+          <w:sz w:val="24"/>
+          <w:szCs w:val="24"/>
+        </w:rPr>
+        <w:t>concat</w:t>
+      </w:r>
+      <w:proofErr w:type="spellEnd"/>
+      <w:r>
+        <w:rPr>
+          <w:rFonts w:ascii="Calibri Light" w:hAnsi="Calibri Light" w:cs="Calibri Light"/>
+          <w:sz w:val="24"/>
+          <w:szCs w:val="24"/>
+        </w:rPr>
+        <w:t>(</w:t>
+      </w:r>
+      <w:proofErr w:type="gramEnd"/>
+      <w:r>
+        <w:rPr>
+          <w:rFonts w:ascii="Calibri Light" w:hAnsi="Calibri Light" w:cs="Calibri Light"/>
+          <w:sz w:val="24"/>
+          <w:szCs w:val="24"/>
+        </w:rPr>
+        <w:t>) takes the first argument as the item to join the strings and the second as the string to be added</w:t>
+      </w:r>
+    </w:p>
+    <w:p>
+      <w:pPr>
+        <w:rPr>
+          <w:rFonts w:ascii="Calibri Light" w:hAnsi="Calibri Light" w:cs="Calibri Light"/>
+          <w:sz w:val="24"/>
+          <w:szCs w:val="24"/>
+        </w:rPr>
+      </w:pPr>
+      <w:r>
+        <w:rPr>
+          <w:rFonts w:ascii="Calibri Light" w:hAnsi="Calibri Light" w:cs="Calibri Light"/>
+          <w:sz w:val="24"/>
+          <w:szCs w:val="24"/>
+        </w:rPr>
+        <w:t xml:space="preserve">String </w:t>
+      </w:r>
+      <w:proofErr w:type="gramStart"/>
+      <w:r>
+        <w:rPr>
+          <w:rFonts w:ascii="Calibri Light" w:hAnsi="Calibri Light" w:cs="Calibri Light"/>
+          <w:sz w:val="24"/>
+          <w:szCs w:val="24"/>
+        </w:rPr>
+        <w:t>trim(</w:t>
+      </w:r>
+      <w:proofErr w:type="gramEnd"/>
+      <w:r>
+        <w:rPr>
+          <w:rFonts w:ascii="Calibri Light" w:hAnsi="Calibri Light" w:cs="Calibri Light"/>
+          <w:sz w:val="24"/>
+          <w:szCs w:val="24"/>
+        </w:rPr>
+        <w:t xml:space="preserve">), </w:t>
+      </w:r>
+      <w:proofErr w:type="spellStart"/>
+      <w:r>
+        <w:rPr>
+          <w:rFonts w:ascii="Calibri Light" w:hAnsi="Calibri Light" w:cs="Calibri Light"/>
+          <w:sz w:val="24"/>
+          <w:szCs w:val="24"/>
+        </w:rPr>
+        <w:t>trimStart</w:t>
+      </w:r>
+      <w:proofErr w:type="spellEnd"/>
+      <w:r>
+        <w:rPr>
+          <w:rFonts w:ascii="Calibri Light" w:hAnsi="Calibri Light" w:cs="Calibri Light"/>
+          <w:sz w:val="24"/>
+          <w:szCs w:val="24"/>
+        </w:rPr>
+        <w:t xml:space="preserve">() and </w:t>
+      </w:r>
+      <w:proofErr w:type="spellStart"/>
+      <w:r>
+        <w:rPr>
+          <w:rFonts w:ascii="Calibri Light" w:hAnsi="Calibri Light" w:cs="Calibri Light"/>
+          <w:sz w:val="24"/>
+          <w:szCs w:val="24"/>
+        </w:rPr>
+        <w:t>trimEnd</w:t>
+      </w:r>
+      <w:proofErr w:type="spellEnd"/>
+      <w:r>
+        <w:rPr>
+          <w:rFonts w:ascii="Calibri Light" w:hAnsi="Calibri Light" w:cs="Calibri Light"/>
+          <w:sz w:val="24"/>
+          <w:szCs w:val="24"/>
+        </w:rPr>
+        <w:t>() removes all white spaces from both sides, the start and the end respectively</w:t>
+      </w:r>
+    </w:p>
+    <w:p>
+      <w:pPr>
+        <w:rPr>
+          <w:rFonts w:ascii="Calibri Light" w:hAnsi="Calibri Light" w:cs="Calibri Light"/>
+          <w:sz w:val="24"/>
+          <w:szCs w:val="24"/>
+        </w:rPr>
+      </w:pPr>
+      <w:r>
+        <w:rPr>
+          <w:rFonts w:ascii="Calibri Light" w:hAnsi="Calibri Light" w:cs="Calibri Light"/>
+          <w:sz w:val="24"/>
+          <w:szCs w:val="24"/>
+        </w:rPr>
+        <w:t xml:space="preserve">String </w:t>
+      </w:r>
+      <w:proofErr w:type="gramStart"/>
+      <w:r>
+        <w:rPr>
+          <w:rFonts w:ascii="Calibri Light" w:hAnsi="Calibri Light" w:cs="Calibri Light"/>
+          <w:sz w:val="24"/>
+          <w:szCs w:val="24"/>
+        </w:rPr>
+        <w:t>split(</w:t>
+      </w:r>
+      <w:proofErr w:type="gramEnd"/>
+      <w:r>
+        <w:rPr>
+          <w:rFonts w:ascii="Calibri Light" w:hAnsi="Calibri Light" w:cs="Calibri Light"/>
+          <w:sz w:val="24"/>
+          <w:szCs w:val="24"/>
+        </w:rPr>
+        <w:t>) takes one argument, the string item to be used for splitting. If not specified, the string is split into an array with the whole string as the first and only item.</w:t>
+      </w:r>
+    </w:p>
+    <w:p>
+      <w:pPr>
+        <w:rPr>
+          <w:rFonts w:ascii="Calibri Light" w:hAnsi="Calibri Light" w:cs="Calibri Light"/>
+          <w:sz w:val="24"/>
+          <w:szCs w:val="24"/>
+        </w:rPr>
+      </w:pPr>
+      <w:r>
+        <w:rPr>
+          <w:rFonts w:ascii="Calibri Light" w:hAnsi="Calibri Light" w:cs="Calibri Light"/>
+          <w:sz w:val="24"/>
+          <w:szCs w:val="24"/>
+        </w:rPr>
+        <w:t xml:space="preserve">String </w:t>
+      </w:r>
+      <w:proofErr w:type="spellStart"/>
+      <w:proofErr w:type="gramStart"/>
+      <w:r>
+        <w:rPr>
+          <w:rFonts w:ascii="Calibri Light" w:hAnsi="Calibri Light" w:cs="Calibri Light"/>
+          <w:sz w:val="24"/>
+          <w:szCs w:val="24"/>
+        </w:rPr>
+        <w:t>padStart</w:t>
+      </w:r>
+      <w:proofErr w:type="spellEnd"/>
+      <w:r>
+        <w:rPr>
+          <w:rFonts w:ascii="Calibri Light" w:hAnsi="Calibri Light" w:cs="Calibri Light"/>
+          <w:sz w:val="24"/>
+          <w:szCs w:val="24"/>
+        </w:rPr>
+        <w:t>(</w:t>
+      </w:r>
+      <w:proofErr w:type="gramEnd"/>
+      <w:r>
+        <w:rPr>
+          <w:rFonts w:ascii="Calibri Light" w:hAnsi="Calibri Light" w:cs="Calibri Light"/>
+          <w:sz w:val="24"/>
+          <w:szCs w:val="24"/>
+        </w:rPr>
+        <w:t xml:space="preserve">) and </w:t>
+      </w:r>
+      <w:proofErr w:type="spellStart"/>
+      <w:r>
+        <w:rPr>
+          <w:rFonts w:ascii="Calibri Light" w:hAnsi="Calibri Light" w:cs="Calibri Light"/>
+          <w:sz w:val="24"/>
+          <w:szCs w:val="24"/>
+        </w:rPr>
+        <w:t>padEnd</w:t>
+      </w:r>
+      <w:proofErr w:type="spellEnd"/>
+      <w:r>
+        <w:rPr>
+          <w:rFonts w:ascii="Calibri Light" w:hAnsi="Calibri Light" w:cs="Calibri Light"/>
+          <w:sz w:val="24"/>
+          <w:szCs w:val="24"/>
+        </w:rPr>
+        <w:t xml:space="preserve">() </w:t>
       </w:r>
       <w:r>
         <w:rPr>
@@ -916,7 +1514,53 @@
           <w:sz w:val="24"/>
           <w:szCs w:val="24"/>
         </w:rPr>
-        <w:t>String charAt() and charCodeAt() take a number argument and returns the character at that index and the Unicode at that index respectively.</w:t>
+        <w:t xml:space="preserve">String </w:t>
+      </w:r>
+      <w:proofErr w:type="spellStart"/>
+      <w:proofErr w:type="gramStart"/>
+      <w:r>
+        <w:rPr>
+          <w:rFonts w:ascii="Calibri Light" w:hAnsi="Calibri Light" w:cs="Calibri Light"/>
+          <w:sz w:val="24"/>
+          <w:szCs w:val="24"/>
+        </w:rPr>
+        <w:t>charAt</w:t>
+      </w:r>
+      <w:proofErr w:type="spellEnd"/>
+      <w:r>
+        <w:rPr>
+          <w:rFonts w:ascii="Calibri Light" w:hAnsi="Calibri Light" w:cs="Calibri Light"/>
+          <w:sz w:val="24"/>
+          <w:szCs w:val="24"/>
+        </w:rPr>
+        <w:t>(</w:t>
+      </w:r>
+      <w:proofErr w:type="gramEnd"/>
+      <w:r>
+        <w:rPr>
+          <w:rFonts w:ascii="Calibri Light" w:hAnsi="Calibri Light" w:cs="Calibri Light"/>
+          <w:sz w:val="24"/>
+          <w:szCs w:val="24"/>
+        </w:rPr>
+        <w:t xml:space="preserve">) and </w:t>
+      </w:r>
+      <w:proofErr w:type="spellStart"/>
+      <w:r>
+        <w:rPr>
+          <w:rFonts w:ascii="Calibri Light" w:hAnsi="Calibri Light" w:cs="Calibri Light"/>
+          <w:sz w:val="24"/>
+          <w:szCs w:val="24"/>
+        </w:rPr>
+        <w:t>charCodeAt</w:t>
+      </w:r>
+      <w:proofErr w:type="spellEnd"/>
+      <w:r>
+        <w:rPr>
+          <w:rFonts w:ascii="Calibri Light" w:hAnsi="Calibri Light" w:cs="Calibri Light"/>
+          <w:sz w:val="24"/>
+          <w:szCs w:val="24"/>
+        </w:rPr>
+        <w:t>() take a number argument and returns the character at that index and the Unicode at that index respectively.</w:t>
       </w:r>
     </w:p>
     <w:p>
@@ -1038,7 +1682,63 @@
           <w:sz w:val="24"/>
           <w:szCs w:val="24"/>
         </w:rPr>
-        <w:t>String indexOf() the first argument as string to be searched and the second argument as a number of where to start the search from. String lastIndexOf() works the same way except it searches backwards. They both return the index of the start of the search str</w:t>
+        <w:t xml:space="preserve">String </w:t>
+      </w:r>
+      <w:proofErr w:type="spellStart"/>
+      <w:proofErr w:type="gramStart"/>
+      <w:r>
+        <w:rPr>
+          <w:rFonts w:ascii="Calibri Light" w:hAnsi="Calibri Light" w:cs="Calibri Light"/>
+          <w:sz w:val="24"/>
+          <w:szCs w:val="24"/>
+        </w:rPr>
+        <w:t>indexOf</w:t>
+      </w:r>
+      <w:proofErr w:type="spellEnd"/>
+      <w:r>
+        <w:rPr>
+          <w:rFonts w:ascii="Calibri Light" w:hAnsi="Calibri Light" w:cs="Calibri Light"/>
+          <w:sz w:val="24"/>
+          <w:szCs w:val="24"/>
+        </w:rPr>
+        <w:t>(</w:t>
+      </w:r>
+      <w:proofErr w:type="gramEnd"/>
+      <w:r>
+        <w:rPr>
+          <w:rFonts w:ascii="Calibri Light" w:hAnsi="Calibri Light" w:cs="Calibri Light"/>
+          <w:sz w:val="24"/>
+          <w:szCs w:val="24"/>
+        </w:rPr>
+        <w:t xml:space="preserve">) the first argument as string to be searched and the second argument as a number of where to start the search from. String </w:t>
+      </w:r>
+      <w:proofErr w:type="spellStart"/>
+      <w:proofErr w:type="gramStart"/>
+      <w:r>
+        <w:rPr>
+          <w:rFonts w:ascii="Calibri Light" w:hAnsi="Calibri Light" w:cs="Calibri Light"/>
+          <w:sz w:val="24"/>
+          <w:szCs w:val="24"/>
+        </w:rPr>
+        <w:t>lastIndexOf</w:t>
+      </w:r>
+      <w:proofErr w:type="spellEnd"/>
+      <w:r>
+        <w:rPr>
+          <w:rFonts w:ascii="Calibri Light" w:hAnsi="Calibri Light" w:cs="Calibri Light"/>
+          <w:sz w:val="24"/>
+          <w:szCs w:val="24"/>
+        </w:rPr>
+        <w:t>(</w:t>
+      </w:r>
+      <w:proofErr w:type="gramEnd"/>
+      <w:r>
+        <w:rPr>
+          <w:rFonts w:ascii="Calibri Light" w:hAnsi="Calibri Light" w:cs="Calibri Light"/>
+          <w:sz w:val="24"/>
+          <w:szCs w:val="24"/>
+        </w:rPr>
+        <w:t>) works the same way except it searches backwards. They both return the index of the start of the search str</w:t>
       </w:r>
       <w:r>
         <w:rPr>
@@ -1066,13 +1766,23 @@
         <w:lastRenderedPageBreak/>
         <w:t xml:space="preserve">String </w:t>
       </w:r>
-      <w:r>
-        <w:rPr>
-          <w:rFonts w:ascii="Calibri Light" w:hAnsi="Calibri Light" w:cs="Calibri Light"/>
-          <w:sz w:val="24"/>
-          <w:szCs w:val="24"/>
-        </w:rPr>
-        <w:t>search() takes a string or regular expression as an argument and returns its index</w:t>
+      <w:proofErr w:type="gramStart"/>
+      <w:r>
+        <w:rPr>
+          <w:rFonts w:ascii="Calibri Light" w:hAnsi="Calibri Light" w:cs="Calibri Light"/>
+          <w:sz w:val="24"/>
+          <w:szCs w:val="24"/>
+        </w:rPr>
+        <w:t>search(</w:t>
+      </w:r>
+      <w:proofErr w:type="gramEnd"/>
+      <w:r>
+        <w:rPr>
+          <w:rFonts w:ascii="Calibri Light" w:hAnsi="Calibri Light" w:cs="Calibri Light"/>
+          <w:sz w:val="24"/>
+          <w:szCs w:val="24"/>
+        </w:rPr>
+        <w:t>) takes a string or regular expression as an argument and returns its index</w:t>
       </w:r>
       <w:r>
         <w:rPr>
@@ -1097,58 +1807,212 @@
           <w:sz w:val="24"/>
           <w:szCs w:val="24"/>
         </w:rPr>
-        <w:t>String search() and string indexOf() and lastIndexOf() return the same values but search() can only take one argument while the others cannot use regular expressions.</w:t>
-      </w:r>
-    </w:p>
-    <w:p>
-      <w:pPr>
-        <w:rPr>
-          <w:rFonts w:ascii="Calibri Light" w:hAnsi="Calibri Light" w:cs="Calibri Light"/>
-          <w:sz w:val="24"/>
-          <w:szCs w:val="24"/>
-        </w:rPr>
-      </w:pPr>
-      <w:r>
-        <w:rPr>
-          <w:rFonts w:ascii="Calibri Light" w:hAnsi="Calibri Light" w:cs="Calibri Light"/>
-          <w:sz w:val="24"/>
-          <w:szCs w:val="24"/>
-        </w:rPr>
-        <w:t>String match() returns string match details while string matchAll() returns an iterator.</w:t>
-      </w:r>
-    </w:p>
-    <w:p>
-      <w:pPr>
-        <w:rPr>
-          <w:rFonts w:ascii="Calibri Light" w:hAnsi="Calibri Light" w:cs="Calibri Light"/>
-          <w:sz w:val="24"/>
-          <w:szCs w:val="24"/>
-        </w:rPr>
-      </w:pPr>
-      <w:r>
-        <w:rPr>
-          <w:rFonts w:ascii="Calibri Light" w:hAnsi="Calibri Light" w:cs="Calibri Light"/>
-          <w:sz w:val="24"/>
-          <w:szCs w:val="24"/>
-        </w:rPr>
-        <w:t>String includes() returns true if the search string is available, else false</w:t>
-      </w:r>
-    </w:p>
-    <w:p>
-      <w:pPr>
-        <w:rPr>
-          <w:rFonts w:ascii="Calibri Light" w:hAnsi="Calibri Light" w:cs="Calibri Light"/>
-          <w:sz w:val="24"/>
-          <w:szCs w:val="24"/>
-        </w:rPr>
-      </w:pPr>
-      <w:r>
-        <w:rPr>
-          <w:rFonts w:ascii="Calibri Light" w:hAnsi="Calibri Light" w:cs="Calibri Light"/>
-          <w:sz w:val="24"/>
-          <w:szCs w:val="24"/>
-        </w:rPr>
-        <w:t>The same goes for string startsWith() and endsWith().</w:t>
+        <w:t xml:space="preserve">String </w:t>
+      </w:r>
+      <w:proofErr w:type="gramStart"/>
+      <w:r>
+        <w:rPr>
+          <w:rFonts w:ascii="Calibri Light" w:hAnsi="Calibri Light" w:cs="Calibri Light"/>
+          <w:sz w:val="24"/>
+          <w:szCs w:val="24"/>
+        </w:rPr>
+        <w:t>search(</w:t>
+      </w:r>
+      <w:proofErr w:type="gramEnd"/>
+      <w:r>
+        <w:rPr>
+          <w:rFonts w:ascii="Calibri Light" w:hAnsi="Calibri Light" w:cs="Calibri Light"/>
+          <w:sz w:val="24"/>
+          <w:szCs w:val="24"/>
+        </w:rPr>
+        <w:t xml:space="preserve">) and string </w:t>
+      </w:r>
+      <w:proofErr w:type="spellStart"/>
+      <w:r>
+        <w:rPr>
+          <w:rFonts w:ascii="Calibri Light" w:hAnsi="Calibri Light" w:cs="Calibri Light"/>
+          <w:sz w:val="24"/>
+          <w:szCs w:val="24"/>
+        </w:rPr>
+        <w:t>indexOf</w:t>
+      </w:r>
+      <w:proofErr w:type="spellEnd"/>
+      <w:r>
+        <w:rPr>
+          <w:rFonts w:ascii="Calibri Light" w:hAnsi="Calibri Light" w:cs="Calibri Light"/>
+          <w:sz w:val="24"/>
+          <w:szCs w:val="24"/>
+        </w:rPr>
+        <w:t xml:space="preserve">() and </w:t>
+      </w:r>
+      <w:proofErr w:type="spellStart"/>
+      <w:r>
+        <w:rPr>
+          <w:rFonts w:ascii="Calibri Light" w:hAnsi="Calibri Light" w:cs="Calibri Light"/>
+          <w:sz w:val="24"/>
+          <w:szCs w:val="24"/>
+        </w:rPr>
+        <w:t>lastIndexOf</w:t>
+      </w:r>
+      <w:proofErr w:type="spellEnd"/>
+      <w:r>
+        <w:rPr>
+          <w:rFonts w:ascii="Calibri Light" w:hAnsi="Calibri Light" w:cs="Calibri Light"/>
+          <w:sz w:val="24"/>
+          <w:szCs w:val="24"/>
+        </w:rPr>
+        <w:t>() return the same values but search() can only take one argument while the others cannot use regular expressions.</w:t>
+      </w:r>
+    </w:p>
+    <w:p>
+      <w:pPr>
+        <w:rPr>
+          <w:rFonts w:ascii="Calibri Light" w:hAnsi="Calibri Light" w:cs="Calibri Light"/>
+          <w:sz w:val="24"/>
+          <w:szCs w:val="24"/>
+        </w:rPr>
+      </w:pPr>
+      <w:r>
+        <w:rPr>
+          <w:rFonts w:ascii="Calibri Light" w:hAnsi="Calibri Light" w:cs="Calibri Light"/>
+          <w:sz w:val="24"/>
+          <w:szCs w:val="24"/>
+        </w:rPr>
+        <w:t xml:space="preserve">String </w:t>
+      </w:r>
+      <w:proofErr w:type="gramStart"/>
+      <w:r>
+        <w:rPr>
+          <w:rFonts w:ascii="Calibri Light" w:hAnsi="Calibri Light" w:cs="Calibri Light"/>
+          <w:sz w:val="24"/>
+          <w:szCs w:val="24"/>
+        </w:rPr>
+        <w:t>match(</w:t>
+      </w:r>
+      <w:proofErr w:type="gramEnd"/>
+      <w:r>
+        <w:rPr>
+          <w:rFonts w:ascii="Calibri Light" w:hAnsi="Calibri Light" w:cs="Calibri Light"/>
+          <w:sz w:val="24"/>
+          <w:szCs w:val="24"/>
+        </w:rPr>
+        <w:t xml:space="preserve">) returns string match details while string </w:t>
+      </w:r>
+      <w:proofErr w:type="spellStart"/>
+      <w:r>
+        <w:rPr>
+          <w:rFonts w:ascii="Calibri Light" w:hAnsi="Calibri Light" w:cs="Calibri Light"/>
+          <w:sz w:val="24"/>
+          <w:szCs w:val="24"/>
+        </w:rPr>
+        <w:t>matchAll</w:t>
+      </w:r>
+      <w:proofErr w:type="spellEnd"/>
+      <w:r>
+        <w:rPr>
+          <w:rFonts w:ascii="Calibri Light" w:hAnsi="Calibri Light" w:cs="Calibri Light"/>
+          <w:sz w:val="24"/>
+          <w:szCs w:val="24"/>
+        </w:rPr>
+        <w:t>() returns an iterator.</w:t>
+      </w:r>
+    </w:p>
+    <w:p>
+      <w:pPr>
+        <w:rPr>
+          <w:rFonts w:ascii="Calibri Light" w:hAnsi="Calibri Light" w:cs="Calibri Light"/>
+          <w:sz w:val="24"/>
+          <w:szCs w:val="24"/>
+        </w:rPr>
+      </w:pPr>
+      <w:r>
+        <w:rPr>
+          <w:rFonts w:ascii="Calibri Light" w:hAnsi="Calibri Light" w:cs="Calibri Light"/>
+          <w:sz w:val="24"/>
+          <w:szCs w:val="24"/>
+        </w:rPr>
+        <w:t xml:space="preserve">String </w:t>
+      </w:r>
+      <w:proofErr w:type="gramStart"/>
+      <w:r>
+        <w:rPr>
+          <w:rFonts w:ascii="Calibri Light" w:hAnsi="Calibri Light" w:cs="Calibri Light"/>
+          <w:sz w:val="24"/>
+          <w:szCs w:val="24"/>
+        </w:rPr>
+        <w:t>includes(</w:t>
+      </w:r>
+      <w:proofErr w:type="gramEnd"/>
+      <w:r>
+        <w:rPr>
+          <w:rFonts w:ascii="Calibri Light" w:hAnsi="Calibri Light" w:cs="Calibri Light"/>
+          <w:sz w:val="24"/>
+          <w:szCs w:val="24"/>
+        </w:rPr>
+        <w:t>) returns true if the search string is available, else false</w:t>
+      </w:r>
+    </w:p>
+    <w:p>
+      <w:pPr>
+        <w:rPr>
+          <w:rFonts w:ascii="Calibri Light" w:hAnsi="Calibri Light" w:cs="Calibri Light"/>
+          <w:sz w:val="24"/>
+          <w:szCs w:val="24"/>
+        </w:rPr>
+      </w:pPr>
+      <w:r>
+        <w:rPr>
+          <w:rFonts w:ascii="Calibri Light" w:hAnsi="Calibri Light" w:cs="Calibri Light"/>
+          <w:sz w:val="24"/>
+          <w:szCs w:val="24"/>
+        </w:rPr>
+        <w:t xml:space="preserve">The same goes for string </w:t>
+      </w:r>
+      <w:proofErr w:type="spellStart"/>
+      <w:proofErr w:type="gramStart"/>
+      <w:r>
+        <w:rPr>
+          <w:rFonts w:ascii="Calibri Light" w:hAnsi="Calibri Light" w:cs="Calibri Light"/>
+          <w:sz w:val="24"/>
+          <w:szCs w:val="24"/>
+        </w:rPr>
+        <w:t>startsWith</w:t>
+      </w:r>
+      <w:proofErr w:type="spellEnd"/>
+      <w:r>
+        <w:rPr>
+          <w:rFonts w:ascii="Calibri Light" w:hAnsi="Calibri Light" w:cs="Calibri Light"/>
+          <w:sz w:val="24"/>
+          <w:szCs w:val="24"/>
+        </w:rPr>
+        <w:t>(</w:t>
+      </w:r>
+      <w:proofErr w:type="gramEnd"/>
+      <w:r>
+        <w:rPr>
+          <w:rFonts w:ascii="Calibri Light" w:hAnsi="Calibri Light" w:cs="Calibri Light"/>
+          <w:sz w:val="24"/>
+          <w:szCs w:val="24"/>
+        </w:rPr>
+        <w:t xml:space="preserve">) and </w:t>
+      </w:r>
+      <w:proofErr w:type="spellStart"/>
+      <w:r>
+        <w:rPr>
+          <w:rFonts w:ascii="Calibri Light" w:hAnsi="Calibri Light" w:cs="Calibri Light"/>
+          <w:sz w:val="24"/>
+          <w:szCs w:val="24"/>
+        </w:rPr>
+        <w:t>endsWith</w:t>
+      </w:r>
+      <w:proofErr w:type="spellEnd"/>
+      <w:r>
+        <w:rPr>
+          <w:rFonts w:ascii="Calibri Light" w:hAnsi="Calibri Light" w:cs="Calibri Light"/>
+          <w:sz w:val="24"/>
+          <w:szCs w:val="24"/>
+        </w:rPr>
+        <w:t>().</w:t>
       </w:r>
     </w:p>
     <w:p>
@@ -1214,14 +2078,16 @@
           <w:szCs w:val="24"/>
         </w:rPr>
       </w:pPr>
-      <w:r>
-        <w:rPr>
-          <w:rFonts w:ascii="Calibri Light" w:hAnsi="Calibri Light" w:cs="Calibri Light"/>
-          <w:sz w:val="24"/>
-          <w:szCs w:val="24"/>
-        </w:rPr>
-        <w:t>Javascript numbes are only accurate up</w:t>
-      </w:r>
+      <w:proofErr w:type="spellStart"/>
+      <w:r>
+        <w:rPr>
+          <w:rFonts w:ascii="Calibri Light" w:hAnsi="Calibri Light" w:cs="Calibri Light"/>
+          <w:sz w:val="24"/>
+          <w:szCs w:val="24"/>
+        </w:rPr>
+        <w:t>Javascript</w:t>
+      </w:r>
+      <w:proofErr w:type="spellEnd"/>
       <w:r>
         <w:rPr>
           <w:rFonts w:ascii="Calibri Light" w:hAnsi="Calibri Light" w:cs="Calibri Light"/>
@@ -1230,6 +2096,32 @@
         </w:rPr>
         <w:t xml:space="preserve"> </w:t>
       </w:r>
+      <w:proofErr w:type="spellStart"/>
+      <w:r>
+        <w:rPr>
+          <w:rFonts w:ascii="Calibri Light" w:hAnsi="Calibri Light" w:cs="Calibri Light"/>
+          <w:sz w:val="24"/>
+          <w:szCs w:val="24"/>
+        </w:rPr>
+        <w:t>numbes</w:t>
+      </w:r>
+      <w:proofErr w:type="spellEnd"/>
+      <w:r>
+        <w:rPr>
+          <w:rFonts w:ascii="Calibri Light" w:hAnsi="Calibri Light" w:cs="Calibri Light"/>
+          <w:sz w:val="24"/>
+          <w:szCs w:val="24"/>
+        </w:rPr>
+        <w:t xml:space="preserve"> are only accurate up</w:t>
+      </w:r>
+      <w:r>
+        <w:rPr>
+          <w:rFonts w:ascii="Calibri Light" w:hAnsi="Calibri Light" w:cs="Calibri Light"/>
+          <w:sz w:val="24"/>
+          <w:szCs w:val="24"/>
+        </w:rPr>
+        <w:t xml:space="preserve"> </w:t>
+      </w:r>
       <w:r>
         <w:rPr>
           <w:rFonts w:ascii="Calibri Light" w:hAnsi="Calibri Light" w:cs="Calibri Light"/>
@@ -1253,7 +2145,53 @@
           <w:sz w:val="24"/>
           <w:szCs w:val="24"/>
         </w:rPr>
-        <w:t xml:space="preserve">A string can be converted to a number using Number() function. A number can be converted to a string using the toString() function, which can take the base of the number as an argument (to base 2 for binary, to base 8 for octal and to base 16 for hexagonal). </w:t>
+        <w:t xml:space="preserve">A string can be converted to a number using </w:t>
+      </w:r>
+      <w:proofErr w:type="gramStart"/>
+      <w:r>
+        <w:rPr>
+          <w:rFonts w:ascii="Calibri Light" w:hAnsi="Calibri Light" w:cs="Calibri Light"/>
+          <w:sz w:val="24"/>
+          <w:szCs w:val="24"/>
+        </w:rPr>
+        <w:t>Number(</w:t>
+      </w:r>
+      <w:proofErr w:type="gramEnd"/>
+      <w:r>
+        <w:rPr>
+          <w:rFonts w:ascii="Calibri Light" w:hAnsi="Calibri Light" w:cs="Calibri Light"/>
+          <w:sz w:val="24"/>
+          <w:szCs w:val="24"/>
+        </w:rPr>
+        <w:t xml:space="preserve">) function. A number can be converted to a string using the </w:t>
+      </w:r>
+      <w:proofErr w:type="spellStart"/>
+      <w:proofErr w:type="gramStart"/>
+      <w:r>
+        <w:rPr>
+          <w:rFonts w:ascii="Calibri Light" w:hAnsi="Calibri Light" w:cs="Calibri Light"/>
+          <w:sz w:val="24"/>
+          <w:szCs w:val="24"/>
+        </w:rPr>
+        <w:t>toString</w:t>
+      </w:r>
+      <w:proofErr w:type="spellEnd"/>
+      <w:r>
+        <w:rPr>
+          <w:rFonts w:ascii="Calibri Light" w:hAnsi="Calibri Light" w:cs="Calibri Light"/>
+          <w:sz w:val="24"/>
+          <w:szCs w:val="24"/>
+        </w:rPr>
+        <w:t>(</w:t>
+      </w:r>
+      <w:proofErr w:type="gramEnd"/>
+      <w:r>
+        <w:rPr>
+          <w:rFonts w:ascii="Calibri Light" w:hAnsi="Calibri Light" w:cs="Calibri Light"/>
+          <w:sz w:val="24"/>
+          <w:szCs w:val="24"/>
+        </w:rPr>
+        <w:t xml:space="preserve">) function, which can take the base of the number as an argument (to base 2 for binary, to base 8 for octal and to base 16 for hexagonal). </w:t>
       </w:r>
     </w:p>
     <w:p>
@@ -1339,41 +2277,125 @@
           <w:sz w:val="24"/>
           <w:szCs w:val="24"/>
         </w:rPr>
-        <w:t>Number toString() returns a number as a string.</w:t>
-      </w:r>
-    </w:p>
-    <w:p>
-      <w:pPr>
-        <w:rPr>
-          <w:rFonts w:ascii="Calibri Light" w:hAnsi="Calibri Light" w:cs="Calibri Light"/>
-          <w:sz w:val="24"/>
-          <w:szCs w:val="24"/>
-        </w:rPr>
-      </w:pPr>
-      <w:r>
-        <w:rPr>
-          <w:rFonts w:ascii="Calibri Light" w:hAnsi="Calibri Light" w:cs="Calibri Light"/>
-          <w:sz w:val="24"/>
-          <w:szCs w:val="24"/>
-        </w:rPr>
-        <w:t>Number toExponential() returns a number written in exponential notation</w:t>
-      </w:r>
-    </w:p>
-    <w:p>
-      <w:pPr>
-        <w:rPr>
-          <w:rFonts w:ascii="Calibri Light" w:hAnsi="Calibri Light" w:cs="Calibri Light"/>
-          <w:sz w:val="24"/>
-          <w:szCs w:val="24"/>
-        </w:rPr>
-      </w:pPr>
-      <w:r>
-        <w:rPr>
-          <w:rFonts w:ascii="Calibri Light" w:hAnsi="Calibri Light" w:cs="Calibri Light"/>
-          <w:sz w:val="24"/>
-          <w:szCs w:val="24"/>
-        </w:rPr>
-        <w:t>Number toFixed() truncates a number to the specified number of decimal places.</w:t>
+        <w:t xml:space="preserve">Number </w:t>
+      </w:r>
+      <w:proofErr w:type="spellStart"/>
+      <w:proofErr w:type="gramStart"/>
+      <w:r>
+        <w:rPr>
+          <w:rFonts w:ascii="Calibri Light" w:hAnsi="Calibri Light" w:cs="Calibri Light"/>
+          <w:sz w:val="24"/>
+          <w:szCs w:val="24"/>
+        </w:rPr>
+        <w:t>toString</w:t>
+      </w:r>
+      <w:proofErr w:type="spellEnd"/>
+      <w:r>
+        <w:rPr>
+          <w:rFonts w:ascii="Calibri Light" w:hAnsi="Calibri Light" w:cs="Calibri Light"/>
+          <w:sz w:val="24"/>
+          <w:szCs w:val="24"/>
+        </w:rPr>
+        <w:t>(</w:t>
+      </w:r>
+      <w:proofErr w:type="gramEnd"/>
+      <w:r>
+        <w:rPr>
+          <w:rFonts w:ascii="Calibri Light" w:hAnsi="Calibri Light" w:cs="Calibri Light"/>
+          <w:sz w:val="24"/>
+          <w:szCs w:val="24"/>
+        </w:rPr>
+        <w:t>) returns a number as a string.</w:t>
+      </w:r>
+    </w:p>
+    <w:p>
+      <w:pPr>
+        <w:rPr>
+          <w:rFonts w:ascii="Calibri Light" w:hAnsi="Calibri Light" w:cs="Calibri Light"/>
+          <w:sz w:val="24"/>
+          <w:szCs w:val="24"/>
+        </w:rPr>
+      </w:pPr>
+      <w:r>
+        <w:rPr>
+          <w:rFonts w:ascii="Calibri Light" w:hAnsi="Calibri Light" w:cs="Calibri Light"/>
+          <w:sz w:val="24"/>
+          <w:szCs w:val="24"/>
+        </w:rPr>
+        <w:t xml:space="preserve">Number </w:t>
+      </w:r>
+      <w:proofErr w:type="spellStart"/>
+      <w:proofErr w:type="gramStart"/>
+      <w:r>
+        <w:rPr>
+          <w:rFonts w:ascii="Calibri Light" w:hAnsi="Calibri Light" w:cs="Calibri Light"/>
+          <w:sz w:val="24"/>
+          <w:szCs w:val="24"/>
+        </w:rPr>
+        <w:t>toExponential</w:t>
+      </w:r>
+      <w:proofErr w:type="spellEnd"/>
+      <w:r>
+        <w:rPr>
+          <w:rFonts w:ascii="Calibri Light" w:hAnsi="Calibri Light" w:cs="Calibri Light"/>
+          <w:sz w:val="24"/>
+          <w:szCs w:val="24"/>
+        </w:rPr>
+        <w:t>(</w:t>
+      </w:r>
+      <w:proofErr w:type="gramEnd"/>
+      <w:r>
+        <w:rPr>
+          <w:rFonts w:ascii="Calibri Light" w:hAnsi="Calibri Light" w:cs="Calibri Light"/>
+          <w:sz w:val="24"/>
+          <w:szCs w:val="24"/>
+        </w:rPr>
+        <w:t>) returns a number written in exponential notation</w:t>
+      </w:r>
+    </w:p>
+    <w:p>
+      <w:pPr>
+        <w:rPr>
+          <w:rFonts w:ascii="Calibri Light" w:hAnsi="Calibri Light" w:cs="Calibri Light"/>
+          <w:sz w:val="24"/>
+          <w:szCs w:val="24"/>
+        </w:rPr>
+      </w:pPr>
+      <w:r>
+        <w:rPr>
+          <w:rFonts w:ascii="Calibri Light" w:hAnsi="Calibri Light" w:cs="Calibri Light"/>
+          <w:sz w:val="24"/>
+          <w:szCs w:val="24"/>
+        </w:rPr>
+        <w:t xml:space="preserve">Number </w:t>
+      </w:r>
+      <w:proofErr w:type="spellStart"/>
+      <w:proofErr w:type="gramStart"/>
+      <w:r>
+        <w:rPr>
+          <w:rFonts w:ascii="Calibri Light" w:hAnsi="Calibri Light" w:cs="Calibri Light"/>
+          <w:sz w:val="24"/>
+          <w:szCs w:val="24"/>
+        </w:rPr>
+        <w:t>toFixed</w:t>
+      </w:r>
+      <w:proofErr w:type="spellEnd"/>
+      <w:r>
+        <w:rPr>
+          <w:rFonts w:ascii="Calibri Light" w:hAnsi="Calibri Light" w:cs="Calibri Light"/>
+          <w:sz w:val="24"/>
+          <w:szCs w:val="24"/>
+        </w:rPr>
+        <w:t>(</w:t>
+      </w:r>
+      <w:proofErr w:type="gramEnd"/>
+      <w:r>
+        <w:rPr>
+          <w:rFonts w:ascii="Calibri Light" w:hAnsi="Calibri Light" w:cs="Calibri Light"/>
+          <w:sz w:val="24"/>
+          <w:szCs w:val="24"/>
+        </w:rPr>
+        <w:t>) truncates a number to the specified number of decimal places.</w:t>
       </w:r>
     </w:p>
     <w:p>
@@ -1391,41 +2413,107 @@
           <w:szCs w:val="24"/>
         </w:rPr>
         <w:lastRenderedPageBreak/>
-        <w:t>Number toPrecision() returns a specified number of digits.</w:t>
-      </w:r>
-    </w:p>
-    <w:p>
-      <w:pPr>
-        <w:rPr>
-          <w:rFonts w:ascii="Calibri Light" w:hAnsi="Calibri Light" w:cs="Calibri Light"/>
-          <w:sz w:val="24"/>
-          <w:szCs w:val="24"/>
-        </w:rPr>
-      </w:pPr>
-      <w:r>
-        <w:rPr>
-          <w:rFonts w:ascii="Calibri Light" w:hAnsi="Calibri Light" w:cs="Calibri Light"/>
-          <w:sz w:val="24"/>
-          <w:szCs w:val="24"/>
-        </w:rPr>
-        <w:t>ValueOf() returns a number as a number.</w:t>
-      </w:r>
-    </w:p>
-    <w:p>
-      <w:pPr>
-        <w:rPr>
-          <w:rFonts w:ascii="Calibri Light" w:hAnsi="Calibri Light" w:cs="Calibri Light"/>
-          <w:sz w:val="24"/>
-          <w:szCs w:val="24"/>
-        </w:rPr>
-      </w:pPr>
-      <w:r>
-        <w:rPr>
-          <w:rFonts w:ascii="Calibri Light" w:hAnsi="Calibri Light" w:cs="Calibri Light"/>
-          <w:sz w:val="24"/>
-          <w:szCs w:val="24"/>
-        </w:rPr>
-        <w:t>There are three Javascript methods that can be used to convert a variable to a number:</w:t>
+        <w:t xml:space="preserve">Number </w:t>
+      </w:r>
+      <w:proofErr w:type="spellStart"/>
+      <w:proofErr w:type="gramStart"/>
+      <w:r>
+        <w:rPr>
+          <w:rFonts w:ascii="Calibri Light" w:hAnsi="Calibri Light" w:cs="Calibri Light"/>
+          <w:sz w:val="24"/>
+          <w:szCs w:val="24"/>
+        </w:rPr>
+        <w:t>toPrecision</w:t>
+      </w:r>
+      <w:proofErr w:type="spellEnd"/>
+      <w:r>
+        <w:rPr>
+          <w:rFonts w:ascii="Calibri Light" w:hAnsi="Calibri Light" w:cs="Calibri Light"/>
+          <w:sz w:val="24"/>
+          <w:szCs w:val="24"/>
+        </w:rPr>
+        <w:t>(</w:t>
+      </w:r>
+      <w:proofErr w:type="gramEnd"/>
+      <w:r>
+        <w:rPr>
+          <w:rFonts w:ascii="Calibri Light" w:hAnsi="Calibri Light" w:cs="Calibri Light"/>
+          <w:sz w:val="24"/>
+          <w:szCs w:val="24"/>
+        </w:rPr>
+        <w:t>) returns a specified number of digits.</w:t>
+      </w:r>
+    </w:p>
+    <w:p>
+      <w:pPr>
+        <w:rPr>
+          <w:rFonts w:ascii="Calibri Light" w:hAnsi="Calibri Light" w:cs="Calibri Light"/>
+          <w:sz w:val="24"/>
+          <w:szCs w:val="24"/>
+        </w:rPr>
+      </w:pPr>
+      <w:proofErr w:type="spellStart"/>
+      <w:proofErr w:type="gramStart"/>
+      <w:r>
+        <w:rPr>
+          <w:rFonts w:ascii="Calibri Light" w:hAnsi="Calibri Light" w:cs="Calibri Light"/>
+          <w:sz w:val="24"/>
+          <w:szCs w:val="24"/>
+        </w:rPr>
+        <w:t>ValueOf</w:t>
+      </w:r>
+      <w:proofErr w:type="spellEnd"/>
+      <w:r>
+        <w:rPr>
+          <w:rFonts w:ascii="Calibri Light" w:hAnsi="Calibri Light" w:cs="Calibri Light"/>
+          <w:sz w:val="24"/>
+          <w:szCs w:val="24"/>
+        </w:rPr>
+        <w:t>(</w:t>
+      </w:r>
+      <w:proofErr w:type="gramEnd"/>
+      <w:r>
+        <w:rPr>
+          <w:rFonts w:ascii="Calibri Light" w:hAnsi="Calibri Light" w:cs="Calibri Light"/>
+          <w:sz w:val="24"/>
+          <w:szCs w:val="24"/>
+        </w:rPr>
+        <w:t>) returns a number as a number.</w:t>
+      </w:r>
+    </w:p>
+    <w:p>
+      <w:pPr>
+        <w:rPr>
+          <w:rFonts w:ascii="Calibri Light" w:hAnsi="Calibri Light" w:cs="Calibri Light"/>
+          <w:sz w:val="24"/>
+          <w:szCs w:val="24"/>
+        </w:rPr>
+      </w:pPr>
+      <w:r>
+        <w:rPr>
+          <w:rFonts w:ascii="Calibri Light" w:hAnsi="Calibri Light" w:cs="Calibri Light"/>
+          <w:sz w:val="24"/>
+          <w:szCs w:val="24"/>
+        </w:rPr>
+        <w:t xml:space="preserve">There are three </w:t>
+      </w:r>
+      <w:proofErr w:type="spellStart"/>
+      <w:r>
+        <w:rPr>
+          <w:rFonts w:ascii="Calibri Light" w:hAnsi="Calibri Light" w:cs="Calibri Light"/>
+          <w:sz w:val="24"/>
+          <w:szCs w:val="24"/>
+        </w:rPr>
+        <w:t>Javascript</w:t>
+      </w:r>
+      <w:proofErr w:type="spellEnd"/>
+      <w:r>
+        <w:rPr>
+          <w:rFonts w:ascii="Calibri Light" w:hAnsi="Calibri Light" w:cs="Calibri Light"/>
+          <w:sz w:val="24"/>
+          <w:szCs w:val="24"/>
+        </w:rPr>
+        <w:t xml:space="preserve"> methods that can be used to convert a variable to a number:</w:t>
       </w:r>
     </w:p>
     <w:p>
@@ -1557,7 +2645,53 @@
           <w:sz w:val="24"/>
           <w:szCs w:val="24"/>
         </w:rPr>
-        <w:t>Type of array returns object. To check if it is really an array we can either use array instanceof Array or Array.isArray(array) which both return a Boolean value.</w:t>
+        <w:t xml:space="preserve">Type of array returns object. To check if it is really an array we can either use array </w:t>
+      </w:r>
+      <w:proofErr w:type="spellStart"/>
+      <w:r>
+        <w:rPr>
+          <w:rFonts w:ascii="Calibri Light" w:hAnsi="Calibri Light" w:cs="Calibri Light"/>
+          <w:sz w:val="24"/>
+          <w:szCs w:val="24"/>
+        </w:rPr>
+        <w:t>instanceof</w:t>
+      </w:r>
+      <w:proofErr w:type="spellEnd"/>
+      <w:r>
+        <w:rPr>
+          <w:rFonts w:ascii="Calibri Light" w:hAnsi="Calibri Light" w:cs="Calibri Light"/>
+          <w:sz w:val="24"/>
+          <w:szCs w:val="24"/>
+        </w:rPr>
+        <w:t xml:space="preserve"> Array or </w:t>
+      </w:r>
+      <w:proofErr w:type="spellStart"/>
+      <w:proofErr w:type="gramStart"/>
+      <w:r>
+        <w:rPr>
+          <w:rFonts w:ascii="Calibri Light" w:hAnsi="Calibri Light" w:cs="Calibri Light"/>
+          <w:sz w:val="24"/>
+          <w:szCs w:val="24"/>
+        </w:rPr>
+        <w:t>Array.isArray</w:t>
+      </w:r>
+      <w:proofErr w:type="spellEnd"/>
+      <w:r>
+        <w:rPr>
+          <w:rFonts w:ascii="Calibri Light" w:hAnsi="Calibri Light" w:cs="Calibri Light"/>
+          <w:sz w:val="24"/>
+          <w:szCs w:val="24"/>
+        </w:rPr>
+        <w:t>(</w:t>
+      </w:r>
+      <w:proofErr w:type="gramEnd"/>
+      <w:r>
+        <w:rPr>
+          <w:rFonts w:ascii="Calibri Light" w:hAnsi="Calibri Light" w:cs="Calibri Light"/>
+          <w:sz w:val="24"/>
+          <w:szCs w:val="24"/>
+        </w:rPr>
+        <w:t>array) which both return a Boolean value.</w:t>
       </w:r>
     </w:p>
     <w:p>
@@ -1646,15 +2780,33 @@
           <w:sz w:val="24"/>
           <w:szCs w:val="24"/>
         </w:rPr>
-        <w:t>Array p</w:t>
-      </w:r>
-      <w:r>
-        <w:rPr>
-          <w:rFonts w:ascii="Calibri Light" w:hAnsi="Calibri Light" w:cs="Calibri Light"/>
-          <w:sz w:val="24"/>
-          <w:szCs w:val="24"/>
-        </w:rPr>
-        <w:t>op() removes the last index of the array.</w:t>
+        <w:t xml:space="preserve">Array </w:t>
+      </w:r>
+      <w:proofErr w:type="gramStart"/>
+      <w:r>
+        <w:rPr>
+          <w:rFonts w:ascii="Calibri Light" w:hAnsi="Calibri Light" w:cs="Calibri Light"/>
+          <w:sz w:val="24"/>
+          <w:szCs w:val="24"/>
+        </w:rPr>
+        <w:t>p</w:t>
+      </w:r>
+      <w:r>
+        <w:rPr>
+          <w:rFonts w:ascii="Calibri Light" w:hAnsi="Calibri Light" w:cs="Calibri Light"/>
+          <w:sz w:val="24"/>
+          <w:szCs w:val="24"/>
+        </w:rPr>
+        <w:t>op(</w:t>
+      </w:r>
+      <w:proofErr w:type="gramEnd"/>
+      <w:r>
+        <w:rPr>
+          <w:rFonts w:ascii="Calibri Light" w:hAnsi="Calibri Light" w:cs="Calibri Light"/>
+          <w:sz w:val="24"/>
+          <w:szCs w:val="24"/>
+        </w:rPr>
+        <w:t>) removes the last index of the array.</w:t>
       </w:r>
     </w:p>
     <w:p>
@@ -1672,15 +2824,33 @@
           <w:sz w:val="24"/>
           <w:szCs w:val="24"/>
         </w:rPr>
-        <w:t>Array p</w:t>
-      </w:r>
-      <w:r>
-        <w:rPr>
-          <w:rFonts w:ascii="Calibri Light" w:hAnsi="Calibri Light" w:cs="Calibri Light"/>
-          <w:sz w:val="24"/>
-          <w:szCs w:val="24"/>
-        </w:rPr>
-        <w:t>ush() adds the arguments it takes to the end of an array</w:t>
+        <w:t xml:space="preserve">Array </w:t>
+      </w:r>
+      <w:proofErr w:type="gramStart"/>
+      <w:r>
+        <w:rPr>
+          <w:rFonts w:ascii="Calibri Light" w:hAnsi="Calibri Light" w:cs="Calibri Light"/>
+          <w:sz w:val="24"/>
+          <w:szCs w:val="24"/>
+        </w:rPr>
+        <w:t>p</w:t>
+      </w:r>
+      <w:r>
+        <w:rPr>
+          <w:rFonts w:ascii="Calibri Light" w:hAnsi="Calibri Light" w:cs="Calibri Light"/>
+          <w:sz w:val="24"/>
+          <w:szCs w:val="24"/>
+        </w:rPr>
+        <w:t>ush(</w:t>
+      </w:r>
+      <w:proofErr w:type="gramEnd"/>
+      <w:r>
+        <w:rPr>
+          <w:rFonts w:ascii="Calibri Light" w:hAnsi="Calibri Light" w:cs="Calibri Light"/>
+          <w:sz w:val="24"/>
+          <w:szCs w:val="24"/>
+        </w:rPr>
+        <w:t>) adds the arguments it takes to the end of an array</w:t>
       </w:r>
     </w:p>
     <w:p>
@@ -1698,23 +2868,69 @@
           <w:sz w:val="24"/>
           <w:szCs w:val="24"/>
         </w:rPr>
-        <w:t>Array s</w:t>
-      </w:r>
-      <w:r>
-        <w:rPr>
-          <w:rFonts w:ascii="Calibri Light" w:hAnsi="Calibri Light" w:cs="Calibri Light"/>
-          <w:sz w:val="24"/>
-          <w:szCs w:val="24"/>
-        </w:rPr>
-        <w:t xml:space="preserve">hift() </w:t>
-      </w:r>
-      <w:r>
-        <w:rPr>
-          <w:rFonts w:ascii="Calibri Light" w:hAnsi="Calibri Light" w:cs="Calibri Light"/>
-          <w:sz w:val="24"/>
-          <w:szCs w:val="24"/>
-        </w:rPr>
-        <w:t>is like pop() but from the beginning of the array. Array unshift() is like push() but at the beginning of the array.</w:t>
+        <w:t xml:space="preserve">Array </w:t>
+      </w:r>
+      <w:proofErr w:type="gramStart"/>
+      <w:r>
+        <w:rPr>
+          <w:rFonts w:ascii="Calibri Light" w:hAnsi="Calibri Light" w:cs="Calibri Light"/>
+          <w:sz w:val="24"/>
+          <w:szCs w:val="24"/>
+        </w:rPr>
+        <w:t>s</w:t>
+      </w:r>
+      <w:r>
+        <w:rPr>
+          <w:rFonts w:ascii="Calibri Light" w:hAnsi="Calibri Light" w:cs="Calibri Light"/>
+          <w:sz w:val="24"/>
+          <w:szCs w:val="24"/>
+        </w:rPr>
+        <w:t>hift(</w:t>
+      </w:r>
+      <w:proofErr w:type="gramEnd"/>
+      <w:r>
+        <w:rPr>
+          <w:rFonts w:ascii="Calibri Light" w:hAnsi="Calibri Light" w:cs="Calibri Light"/>
+          <w:sz w:val="24"/>
+          <w:szCs w:val="24"/>
+        </w:rPr>
+        <w:t xml:space="preserve">) </w:t>
+      </w:r>
+      <w:r>
+        <w:rPr>
+          <w:rFonts w:ascii="Calibri Light" w:hAnsi="Calibri Light" w:cs="Calibri Light"/>
+          <w:sz w:val="24"/>
+          <w:szCs w:val="24"/>
+        </w:rPr>
+        <w:t xml:space="preserve">is like pop() but from the beginning of the array. Array </w:t>
+      </w:r>
+      <w:proofErr w:type="spellStart"/>
+      <w:proofErr w:type="gramStart"/>
+      <w:r>
+        <w:rPr>
+          <w:rFonts w:ascii="Calibri Light" w:hAnsi="Calibri Light" w:cs="Calibri Light"/>
+          <w:sz w:val="24"/>
+          <w:szCs w:val="24"/>
+        </w:rPr>
+        <w:t>unshift</w:t>
+      </w:r>
+      <w:proofErr w:type="spellEnd"/>
+      <w:r>
+        <w:rPr>
+          <w:rFonts w:ascii="Calibri Light" w:hAnsi="Calibri Light" w:cs="Calibri Light"/>
+          <w:sz w:val="24"/>
+          <w:szCs w:val="24"/>
+        </w:rPr>
+        <w:t>(</w:t>
+      </w:r>
+      <w:proofErr w:type="gramEnd"/>
+      <w:r>
+        <w:rPr>
+          <w:rFonts w:ascii="Calibri Light" w:hAnsi="Calibri Light" w:cs="Calibri Light"/>
+          <w:sz w:val="24"/>
+          <w:szCs w:val="24"/>
+        </w:rPr>
+        <w:t>) is like push() but at the beginning of the array.</w:t>
       </w:r>
     </w:p>
     <w:p>
@@ -1732,7 +2948,25 @@
           <w:sz w:val="24"/>
           <w:szCs w:val="24"/>
         </w:rPr>
-        <w:t>Array join() joins the array items into a string and can take a joining string as an argument.</w:t>
+        <w:t xml:space="preserve">Array </w:t>
+      </w:r>
+      <w:proofErr w:type="gramStart"/>
+      <w:r>
+        <w:rPr>
+          <w:rFonts w:ascii="Calibri Light" w:hAnsi="Calibri Light" w:cs="Calibri Light"/>
+          <w:sz w:val="24"/>
+          <w:szCs w:val="24"/>
+        </w:rPr>
+        <w:t>join(</w:t>
+      </w:r>
+      <w:proofErr w:type="gramEnd"/>
+      <w:r>
+        <w:rPr>
+          <w:rFonts w:ascii="Calibri Light" w:hAnsi="Calibri Light" w:cs="Calibri Light"/>
+          <w:sz w:val="24"/>
+          <w:szCs w:val="24"/>
+        </w:rPr>
+        <w:t>) joins the array items into a string and can take a joining string as an argument.</w:t>
       </w:r>
     </w:p>
     <w:p>
@@ -1751,7 +2985,25 @@
           <w:szCs w:val="24"/>
         </w:rPr>
         <w:lastRenderedPageBreak/>
-        <w:t>Array flat() flattens the array if the array has other arrays within it</w:t>
+        <w:t xml:space="preserve">Array </w:t>
+      </w:r>
+      <w:proofErr w:type="gramStart"/>
+      <w:r>
+        <w:rPr>
+          <w:rFonts w:ascii="Calibri Light" w:hAnsi="Calibri Light" w:cs="Calibri Light"/>
+          <w:sz w:val="24"/>
+          <w:szCs w:val="24"/>
+        </w:rPr>
+        <w:t>flat(</w:t>
+      </w:r>
+      <w:proofErr w:type="gramEnd"/>
+      <w:r>
+        <w:rPr>
+          <w:rFonts w:ascii="Calibri Light" w:hAnsi="Calibri Light" w:cs="Calibri Light"/>
+          <w:sz w:val="24"/>
+          <w:szCs w:val="24"/>
+        </w:rPr>
+        <w:t>) flattens the array if the array has other arrays within it</w:t>
       </w:r>
     </w:p>
     <w:p>
@@ -1769,7 +3021,35 @@
           <w:sz w:val="24"/>
           <w:szCs w:val="24"/>
         </w:rPr>
-        <w:t>Array concat() joins arrays into a longer array.</w:t>
+        <w:t xml:space="preserve">Array </w:t>
+      </w:r>
+      <w:proofErr w:type="spellStart"/>
+      <w:proofErr w:type="gramStart"/>
+      <w:r>
+        <w:rPr>
+          <w:rFonts w:ascii="Calibri Light" w:hAnsi="Calibri Light" w:cs="Calibri Light"/>
+          <w:sz w:val="24"/>
+          <w:szCs w:val="24"/>
+        </w:rPr>
+        <w:t>concat</w:t>
+      </w:r>
+      <w:proofErr w:type="spellEnd"/>
+      <w:r>
+        <w:rPr>
+          <w:rFonts w:ascii="Calibri Light" w:hAnsi="Calibri Light" w:cs="Calibri Light"/>
+          <w:sz w:val="24"/>
+          <w:szCs w:val="24"/>
+        </w:rPr>
+        <w:t>(</w:t>
+      </w:r>
+      <w:proofErr w:type="gramEnd"/>
+      <w:r>
+        <w:rPr>
+          <w:rFonts w:ascii="Calibri Light" w:hAnsi="Calibri Light" w:cs="Calibri Light"/>
+          <w:sz w:val="24"/>
+          <w:szCs w:val="24"/>
+        </w:rPr>
+        <w:t>) joins arrays into a longer array.</w:t>
       </w:r>
     </w:p>
     <w:p>
@@ -1781,13 +3061,23 @@
           <w:szCs w:val="24"/>
         </w:rPr>
       </w:pPr>
-      <w:r>
-        <w:rPr>
-          <w:rFonts w:ascii="Calibri Light" w:hAnsi="Calibri Light" w:cs="Calibri Light"/>
-          <w:sz w:val="24"/>
-          <w:szCs w:val="24"/>
-        </w:rPr>
-        <w:t>delete array[i] deletes the item at index I and leaves the space undefined.</w:t>
+      <w:proofErr w:type="gramStart"/>
+      <w:r>
+        <w:rPr>
+          <w:rFonts w:ascii="Calibri Light" w:hAnsi="Calibri Light" w:cs="Calibri Light"/>
+          <w:sz w:val="24"/>
+          <w:szCs w:val="24"/>
+        </w:rPr>
+        <w:t>delete</w:t>
+      </w:r>
+      <w:proofErr w:type="gramEnd"/>
+      <w:r>
+        <w:rPr>
+          <w:rFonts w:ascii="Calibri Light" w:hAnsi="Calibri Light" w:cs="Calibri Light"/>
+          <w:sz w:val="24"/>
+          <w:szCs w:val="24"/>
+        </w:rPr>
+        <w:t xml:space="preserve"> array[i] deletes the item at index I and leaves the space undefined.</w:t>
       </w:r>
     </w:p>
     <w:p>
@@ -1805,15 +3095,51 @@
           <w:sz w:val="24"/>
           <w:szCs w:val="24"/>
         </w:rPr>
-        <w:t>Array splice() takes</w:t>
-      </w:r>
-      <w:r>
-        <w:rPr>
-          <w:rFonts w:ascii="Calibri Light" w:hAnsi="Calibri Light" w:cs="Calibri Light"/>
-          <w:sz w:val="24"/>
-          <w:szCs w:val="24"/>
-        </w:rPr>
-        <w:t xml:space="preserve"> 2 or more arguments. The first is the position of the item to be replaced and the second is the number of items to be removed. Any other argument after that will be what will be inserted at the specified position( the first argument). It can be used to remove items from an array.</w:t>
+        <w:t xml:space="preserve">Array </w:t>
+      </w:r>
+      <w:proofErr w:type="gramStart"/>
+      <w:r>
+        <w:rPr>
+          <w:rFonts w:ascii="Calibri Light" w:hAnsi="Calibri Light" w:cs="Calibri Light"/>
+          <w:sz w:val="24"/>
+          <w:szCs w:val="24"/>
+        </w:rPr>
+        <w:t>splice(</w:t>
+      </w:r>
+      <w:proofErr w:type="gramEnd"/>
+      <w:r>
+        <w:rPr>
+          <w:rFonts w:ascii="Calibri Light" w:hAnsi="Calibri Light" w:cs="Calibri Light"/>
+          <w:sz w:val="24"/>
+          <w:szCs w:val="24"/>
+        </w:rPr>
+        <w:t>) takes</w:t>
+      </w:r>
+      <w:r>
+        <w:rPr>
+          <w:rFonts w:ascii="Calibri Light" w:hAnsi="Calibri Light" w:cs="Calibri Light"/>
+          <w:sz w:val="24"/>
+          <w:szCs w:val="24"/>
+        </w:rPr>
+        <w:t xml:space="preserve"> 2 or more arguments. The first is the position of the item to be replaced and the second is the number of items to be removed. Any other argument after that will be what will be inserted at the specified </w:t>
+      </w:r>
+      <w:proofErr w:type="gramStart"/>
+      <w:r>
+        <w:rPr>
+          <w:rFonts w:ascii="Calibri Light" w:hAnsi="Calibri Light" w:cs="Calibri Light"/>
+          <w:sz w:val="24"/>
+          <w:szCs w:val="24"/>
+        </w:rPr>
+        <w:t>position(</w:t>
+      </w:r>
+      <w:proofErr w:type="gramEnd"/>
+      <w:r>
+        <w:rPr>
+          <w:rFonts w:ascii="Calibri Light" w:hAnsi="Calibri Light" w:cs="Calibri Light"/>
+          <w:sz w:val="24"/>
+          <w:szCs w:val="24"/>
+        </w:rPr>
+        <w:t xml:space="preserve"> the first argument). It can be used to remove items from an array.</w:t>
       </w:r>
     </w:p>
     <w:p>
@@ -1831,7 +3157,25 @@
           <w:sz w:val="24"/>
           <w:szCs w:val="24"/>
         </w:rPr>
-        <w:t>Array slice() takes either one or two arguments, the start index of slicing and the start and end index of slicing.</w:t>
+        <w:t xml:space="preserve">Array </w:t>
+      </w:r>
+      <w:proofErr w:type="gramStart"/>
+      <w:r>
+        <w:rPr>
+          <w:rFonts w:ascii="Calibri Light" w:hAnsi="Calibri Light" w:cs="Calibri Light"/>
+          <w:sz w:val="24"/>
+          <w:szCs w:val="24"/>
+        </w:rPr>
+        <w:t>slice(</w:t>
+      </w:r>
+      <w:proofErr w:type="gramEnd"/>
+      <w:r>
+        <w:rPr>
+          <w:rFonts w:ascii="Calibri Light" w:hAnsi="Calibri Light" w:cs="Calibri Light"/>
+          <w:sz w:val="24"/>
+          <w:szCs w:val="24"/>
+        </w:rPr>
+        <w:t>) takes either one or two arguments, the start index of slicing and the start and end index of slicing.</w:t>
       </w:r>
     </w:p>
     <w:p>
@@ -1885,24 +3229,70 @@
           <w:sz w:val="24"/>
           <w:szCs w:val="24"/>
         </w:rPr>
-        <w:t>The array sort() method sorts the items as strings by default. A function is required in order to sort numbers.</w:t>
-      </w:r>
-    </w:p>
-    <w:p>
-      <w:pPr>
-        <w:rPr>
-          <w:rFonts w:ascii="Calibri Light" w:hAnsi="Calibri Light" w:cs="Calibri Light"/>
-          <w:sz w:val="24"/>
-          <w:szCs w:val="24"/>
-        </w:rPr>
-      </w:pPr>
-      <w:r>
-        <w:rPr>
-          <w:rFonts w:ascii="Calibri Light" w:hAnsi="Calibri Light" w:cs="Calibri Light"/>
-          <w:sz w:val="24"/>
-          <w:szCs w:val="24"/>
-        </w:rPr>
-        <w:t>The Math.max.apply(null, array) returns the highest value in the array. The format goes for min.</w:t>
+        <w:t xml:space="preserve">The array </w:t>
+      </w:r>
+      <w:proofErr w:type="gramStart"/>
+      <w:r>
+        <w:rPr>
+          <w:rFonts w:ascii="Calibri Light" w:hAnsi="Calibri Light" w:cs="Calibri Light"/>
+          <w:sz w:val="24"/>
+          <w:szCs w:val="24"/>
+        </w:rPr>
+        <w:t>sort(</w:t>
+      </w:r>
+      <w:proofErr w:type="gramEnd"/>
+      <w:r>
+        <w:rPr>
+          <w:rFonts w:ascii="Calibri Light" w:hAnsi="Calibri Light" w:cs="Calibri Light"/>
+          <w:sz w:val="24"/>
+          <w:szCs w:val="24"/>
+        </w:rPr>
+        <w:t>) method sorts the items as strings by default. A function is required in order to sort numbers.</w:t>
+      </w:r>
+    </w:p>
+    <w:p>
+      <w:pPr>
+        <w:rPr>
+          <w:rFonts w:ascii="Calibri Light" w:hAnsi="Calibri Light" w:cs="Calibri Light"/>
+          <w:sz w:val="24"/>
+          <w:szCs w:val="24"/>
+        </w:rPr>
+      </w:pPr>
+      <w:r>
+        <w:rPr>
+          <w:rFonts w:ascii="Calibri Light" w:hAnsi="Calibri Light" w:cs="Calibri Light"/>
+          <w:sz w:val="24"/>
+          <w:szCs w:val="24"/>
+        </w:rPr>
+        <w:t xml:space="preserve">The </w:t>
+      </w:r>
+      <w:proofErr w:type="spellStart"/>
+      <w:proofErr w:type="gramStart"/>
+      <w:r>
+        <w:rPr>
+          <w:rFonts w:ascii="Calibri Light" w:hAnsi="Calibri Light" w:cs="Calibri Light"/>
+          <w:sz w:val="24"/>
+          <w:szCs w:val="24"/>
+        </w:rPr>
+        <w:t>Math.max.apply</w:t>
+      </w:r>
+      <w:proofErr w:type="spellEnd"/>
+      <w:r>
+        <w:rPr>
+          <w:rFonts w:ascii="Calibri Light" w:hAnsi="Calibri Light" w:cs="Calibri Light"/>
+          <w:sz w:val="24"/>
+          <w:szCs w:val="24"/>
+        </w:rPr>
+        <w:t>(</w:t>
+      </w:r>
+      <w:proofErr w:type="gramEnd"/>
+      <w:r>
+        <w:rPr>
+          <w:rFonts w:ascii="Calibri Light" w:hAnsi="Calibri Light" w:cs="Calibri Light"/>
+          <w:sz w:val="24"/>
+          <w:szCs w:val="24"/>
+        </w:rPr>
+        <w:t>null, array) returns the highest value in the array. The format goes for min.</w:t>
       </w:r>
     </w:p>
     <w:p>
@@ -1936,41 +3326,105 @@
           <w:sz w:val="24"/>
           <w:szCs w:val="24"/>
         </w:rPr>
-        <w:t>The array forEach(function) takes a function as an argument and calling it across all items.</w:t>
-      </w:r>
-    </w:p>
-    <w:p>
-      <w:pPr>
-        <w:rPr>
-          <w:rFonts w:ascii="Calibri Light" w:hAnsi="Calibri Light" w:cs="Calibri Light"/>
-          <w:sz w:val="24"/>
-          <w:szCs w:val="24"/>
-        </w:rPr>
-      </w:pPr>
-      <w:r>
-        <w:rPr>
-          <w:rFonts w:ascii="Calibri Light" w:hAnsi="Calibri Light" w:cs="Calibri Light"/>
-          <w:sz w:val="24"/>
-          <w:szCs w:val="24"/>
-        </w:rPr>
-        <w:t>The array map(function) returns a new array with the function argument performed on all items</w:t>
-      </w:r>
-    </w:p>
-    <w:p>
-      <w:pPr>
-        <w:rPr>
-          <w:rFonts w:ascii="Calibri Light" w:hAnsi="Calibri Light" w:cs="Calibri Light"/>
-          <w:sz w:val="24"/>
-          <w:szCs w:val="24"/>
-        </w:rPr>
-      </w:pPr>
-      <w:r>
-        <w:rPr>
-          <w:rFonts w:ascii="Calibri Light" w:hAnsi="Calibri Light" w:cs="Calibri Light"/>
-          <w:sz w:val="24"/>
-          <w:szCs w:val="24"/>
-        </w:rPr>
-        <w:t>The array filter(function) takes a function that returns a Boolean value and creates a new array of items that satisfy the function.</w:t>
+        <w:t xml:space="preserve">The array </w:t>
+      </w:r>
+      <w:proofErr w:type="spellStart"/>
+      <w:proofErr w:type="gramStart"/>
+      <w:r>
+        <w:rPr>
+          <w:rFonts w:ascii="Calibri Light" w:hAnsi="Calibri Light" w:cs="Calibri Light"/>
+          <w:sz w:val="24"/>
+          <w:szCs w:val="24"/>
+        </w:rPr>
+        <w:t>forEach</w:t>
+      </w:r>
+      <w:proofErr w:type="spellEnd"/>
+      <w:r>
+        <w:rPr>
+          <w:rFonts w:ascii="Calibri Light" w:hAnsi="Calibri Light" w:cs="Calibri Light"/>
+          <w:sz w:val="24"/>
+          <w:szCs w:val="24"/>
+        </w:rPr>
+        <w:t>(</w:t>
+      </w:r>
+      <w:proofErr w:type="gramEnd"/>
+      <w:r>
+        <w:rPr>
+          <w:rFonts w:ascii="Calibri Light" w:hAnsi="Calibri Light" w:cs="Calibri Light"/>
+          <w:sz w:val="24"/>
+          <w:szCs w:val="24"/>
+        </w:rPr>
+        <w:t>function) takes a function as an argument and calling it across all items.</w:t>
+      </w:r>
+    </w:p>
+    <w:p>
+      <w:pPr>
+        <w:rPr>
+          <w:rFonts w:ascii="Calibri Light" w:hAnsi="Calibri Light" w:cs="Calibri Light"/>
+          <w:sz w:val="24"/>
+          <w:szCs w:val="24"/>
+        </w:rPr>
+      </w:pPr>
+      <w:r>
+        <w:rPr>
+          <w:rFonts w:ascii="Calibri Light" w:hAnsi="Calibri Light" w:cs="Calibri Light"/>
+          <w:sz w:val="24"/>
+          <w:szCs w:val="24"/>
+        </w:rPr>
+        <w:t xml:space="preserve">The array </w:t>
+      </w:r>
+      <w:proofErr w:type="gramStart"/>
+      <w:r>
+        <w:rPr>
+          <w:rFonts w:ascii="Calibri Light" w:hAnsi="Calibri Light" w:cs="Calibri Light"/>
+          <w:sz w:val="24"/>
+          <w:szCs w:val="24"/>
+        </w:rPr>
+        <w:t>map(</w:t>
+      </w:r>
+      <w:proofErr w:type="gramEnd"/>
+      <w:r>
+        <w:rPr>
+          <w:rFonts w:ascii="Calibri Light" w:hAnsi="Calibri Light" w:cs="Calibri Light"/>
+          <w:sz w:val="24"/>
+          <w:szCs w:val="24"/>
+        </w:rPr>
+        <w:t>function) returns a new array with the function argument performed on all items</w:t>
+      </w:r>
+    </w:p>
+    <w:p>
+      <w:pPr>
+        <w:rPr>
+          <w:rFonts w:ascii="Calibri Light" w:hAnsi="Calibri Light" w:cs="Calibri Light"/>
+          <w:sz w:val="24"/>
+          <w:szCs w:val="24"/>
+        </w:rPr>
+      </w:pPr>
+      <w:r>
+        <w:rPr>
+          <w:rFonts w:ascii="Calibri Light" w:hAnsi="Calibri Light" w:cs="Calibri Light"/>
+          <w:sz w:val="24"/>
+          <w:szCs w:val="24"/>
+        </w:rPr>
+        <w:t xml:space="preserve">The array </w:t>
+      </w:r>
+      <w:proofErr w:type="gramStart"/>
+      <w:r>
+        <w:rPr>
+          <w:rFonts w:ascii="Calibri Light" w:hAnsi="Calibri Light" w:cs="Calibri Light"/>
+          <w:sz w:val="24"/>
+          <w:szCs w:val="24"/>
+        </w:rPr>
+        <w:t>filter(</w:t>
+      </w:r>
+      <w:proofErr w:type="gramEnd"/>
+      <w:r>
+        <w:rPr>
+          <w:rFonts w:ascii="Calibri Light" w:hAnsi="Calibri Light" w:cs="Calibri Light"/>
+          <w:sz w:val="24"/>
+          <w:szCs w:val="24"/>
+        </w:rPr>
+        <w:t>function) takes a function that returns a Boolean value and creates a new array of items that satisfy the function.</w:t>
       </w:r>
     </w:p>
     <w:p>
@@ -2004,58 +3458,148 @@
           <w:sz w:val="24"/>
           <w:szCs w:val="24"/>
         </w:rPr>
-        <w:t>The array reduce(function) and reduceRight(function) take a function as an argument, that takes four arguments, the total, the value, the index and the array.</w:t>
-      </w:r>
-    </w:p>
-    <w:p>
-      <w:pPr>
-        <w:rPr>
-          <w:rFonts w:ascii="Calibri Light" w:hAnsi="Calibri Light" w:cs="Calibri Light"/>
-          <w:sz w:val="24"/>
-          <w:szCs w:val="24"/>
-        </w:rPr>
-      </w:pPr>
-      <w:r>
-        <w:rPr>
-          <w:rFonts w:ascii="Calibri Light" w:hAnsi="Calibri Light" w:cs="Calibri Light"/>
-          <w:sz w:val="24"/>
-          <w:szCs w:val="24"/>
-        </w:rPr>
-        <w:t>The array every(function) and some(function) check if all items or any item respectively,  satisfy a condition.</w:t>
-      </w:r>
-    </w:p>
-    <w:p>
-      <w:pPr>
-        <w:rPr>
-          <w:rFonts w:ascii="Calibri Light" w:hAnsi="Calibri Light" w:cs="Calibri Light"/>
-          <w:sz w:val="24"/>
-          <w:szCs w:val="24"/>
-        </w:rPr>
-      </w:pPr>
-      <w:r>
-        <w:rPr>
-          <w:rFonts w:ascii="Calibri Light" w:hAnsi="Calibri Light" w:cs="Calibri Light"/>
-          <w:sz w:val="24"/>
-          <w:szCs w:val="24"/>
-        </w:rPr>
-        <w:t>The array from() method creates an array out of a string argument.</w:t>
-      </w:r>
-    </w:p>
-    <w:p>
-      <w:pPr>
-        <w:rPr>
-          <w:rFonts w:ascii="Calibri Light" w:hAnsi="Calibri Light" w:cs="Calibri Light"/>
-          <w:sz w:val="24"/>
-          <w:szCs w:val="24"/>
-        </w:rPr>
-      </w:pPr>
-      <w:r>
-        <w:rPr>
-          <w:rFonts w:ascii="Calibri Light" w:hAnsi="Calibri Light" w:cs="Calibri Light"/>
-          <w:sz w:val="24"/>
-          <w:szCs w:val="24"/>
-        </w:rPr>
-        <w:t>The array find(function) and findIndex(function) returns the first value and the index of the first value respectively, that satisfy a condition.</w:t>
+        <w:t xml:space="preserve">The array reduce(function) and </w:t>
+      </w:r>
+      <w:proofErr w:type="spellStart"/>
+      <w:r>
+        <w:rPr>
+          <w:rFonts w:ascii="Calibri Light" w:hAnsi="Calibri Light" w:cs="Calibri Light"/>
+          <w:sz w:val="24"/>
+          <w:szCs w:val="24"/>
+        </w:rPr>
+        <w:t>reduceRight</w:t>
+      </w:r>
+      <w:proofErr w:type="spellEnd"/>
+      <w:r>
+        <w:rPr>
+          <w:rFonts w:ascii="Calibri Light" w:hAnsi="Calibri Light" w:cs="Calibri Light"/>
+          <w:sz w:val="24"/>
+          <w:szCs w:val="24"/>
+        </w:rPr>
+        <w:t>(function) take a function as an argument, that takes four arguments, the total, the value, the index and the array.</w:t>
+      </w:r>
+    </w:p>
+    <w:p>
+      <w:pPr>
+        <w:rPr>
+          <w:rFonts w:ascii="Calibri Light" w:hAnsi="Calibri Light" w:cs="Calibri Light"/>
+          <w:sz w:val="24"/>
+          <w:szCs w:val="24"/>
+        </w:rPr>
+      </w:pPr>
+      <w:r>
+        <w:rPr>
+          <w:rFonts w:ascii="Calibri Light" w:hAnsi="Calibri Light" w:cs="Calibri Light"/>
+          <w:sz w:val="24"/>
+          <w:szCs w:val="24"/>
+        </w:rPr>
+        <w:t xml:space="preserve">The array </w:t>
+      </w:r>
+      <w:proofErr w:type="gramStart"/>
+      <w:r>
+        <w:rPr>
+          <w:rFonts w:ascii="Calibri Light" w:hAnsi="Calibri Light" w:cs="Calibri Light"/>
+          <w:sz w:val="24"/>
+          <w:szCs w:val="24"/>
+        </w:rPr>
+        <w:t>every(</w:t>
+      </w:r>
+      <w:proofErr w:type="gramEnd"/>
+      <w:r>
+        <w:rPr>
+          <w:rFonts w:ascii="Calibri Light" w:hAnsi="Calibri Light" w:cs="Calibri Light"/>
+          <w:sz w:val="24"/>
+          <w:szCs w:val="24"/>
+        </w:rPr>
+        <w:t>function) and some(function) check if all items or any item respectively,  satisfy a condition.</w:t>
+      </w:r>
+    </w:p>
+    <w:p>
+      <w:pPr>
+        <w:rPr>
+          <w:rFonts w:ascii="Calibri Light" w:hAnsi="Calibri Light" w:cs="Calibri Light"/>
+          <w:sz w:val="24"/>
+          <w:szCs w:val="24"/>
+        </w:rPr>
+      </w:pPr>
+      <w:r>
+        <w:rPr>
+          <w:rFonts w:ascii="Calibri Light" w:hAnsi="Calibri Light" w:cs="Calibri Light"/>
+          <w:sz w:val="24"/>
+          <w:szCs w:val="24"/>
+        </w:rPr>
+        <w:t xml:space="preserve">The array </w:t>
+      </w:r>
+      <w:proofErr w:type="gramStart"/>
+      <w:r>
+        <w:rPr>
+          <w:rFonts w:ascii="Calibri Light" w:hAnsi="Calibri Light" w:cs="Calibri Light"/>
+          <w:sz w:val="24"/>
+          <w:szCs w:val="24"/>
+        </w:rPr>
+        <w:t>from(</w:t>
+      </w:r>
+      <w:proofErr w:type="gramEnd"/>
+      <w:r>
+        <w:rPr>
+          <w:rFonts w:ascii="Calibri Light" w:hAnsi="Calibri Light" w:cs="Calibri Light"/>
+          <w:sz w:val="24"/>
+          <w:szCs w:val="24"/>
+        </w:rPr>
+        <w:t>) method creates an array out of a string argument.</w:t>
+      </w:r>
+    </w:p>
+    <w:p>
+      <w:pPr>
+        <w:rPr>
+          <w:rFonts w:ascii="Calibri Light" w:hAnsi="Calibri Light" w:cs="Calibri Light"/>
+          <w:sz w:val="24"/>
+          <w:szCs w:val="24"/>
+        </w:rPr>
+      </w:pPr>
+      <w:r>
+        <w:rPr>
+          <w:rFonts w:ascii="Calibri Light" w:hAnsi="Calibri Light" w:cs="Calibri Light"/>
+          <w:sz w:val="24"/>
+          <w:szCs w:val="24"/>
+        </w:rPr>
+        <w:t xml:space="preserve">The array </w:t>
+      </w:r>
+      <w:proofErr w:type="gramStart"/>
+      <w:r>
+        <w:rPr>
+          <w:rFonts w:ascii="Calibri Light" w:hAnsi="Calibri Light" w:cs="Calibri Light"/>
+          <w:sz w:val="24"/>
+          <w:szCs w:val="24"/>
+        </w:rPr>
+        <w:t>find(</w:t>
+      </w:r>
+      <w:proofErr w:type="gramEnd"/>
+      <w:r>
+        <w:rPr>
+          <w:rFonts w:ascii="Calibri Light" w:hAnsi="Calibri Light" w:cs="Calibri Light"/>
+          <w:sz w:val="24"/>
+          <w:szCs w:val="24"/>
+        </w:rPr>
+        <w:t xml:space="preserve">function) and </w:t>
+      </w:r>
+      <w:proofErr w:type="spellStart"/>
+      <w:r>
+        <w:rPr>
+          <w:rFonts w:ascii="Calibri Light" w:hAnsi="Calibri Light" w:cs="Calibri Light"/>
+          <w:sz w:val="24"/>
+          <w:szCs w:val="24"/>
+        </w:rPr>
+        <w:t>findIndex</w:t>
+      </w:r>
+      <w:proofErr w:type="spellEnd"/>
+      <w:r>
+        <w:rPr>
+          <w:rFonts w:ascii="Calibri Light" w:hAnsi="Calibri Light" w:cs="Calibri Light"/>
+          <w:sz w:val="24"/>
+          <w:szCs w:val="24"/>
+        </w:rPr>
+        <w:t>(function) returns the first value and the index of the first value respectively, that satisfy a condition.</w:t>
       </w:r>
     </w:p>
     <w:p>
@@ -2217,7 +3761,25 @@
           <w:sz w:val="24"/>
           <w:szCs w:val="24"/>
         </w:rPr>
-        <w:t>Date toDateString() that returns a better readable date format</w:t>
+        <w:t xml:space="preserve">Date </w:t>
+      </w:r>
+      <w:proofErr w:type="spellStart"/>
+      <w:r>
+        <w:rPr>
+          <w:rFonts w:ascii="Calibri Light" w:hAnsi="Calibri Light" w:cs="Calibri Light"/>
+          <w:sz w:val="24"/>
+          <w:szCs w:val="24"/>
+        </w:rPr>
+        <w:t>toDateString</w:t>
+      </w:r>
+      <w:proofErr w:type="spellEnd"/>
+      <w:r>
+        <w:rPr>
+          <w:rFonts w:ascii="Calibri Light" w:hAnsi="Calibri Light" w:cs="Calibri Light"/>
+          <w:sz w:val="24"/>
+          <w:szCs w:val="24"/>
+        </w:rPr>
+        <w:t>() that returns a better readable date format</w:t>
       </w:r>
     </w:p>
     <w:p>
@@ -2239,7 +3801,25 @@
           <w:sz w:val="24"/>
           <w:szCs w:val="24"/>
         </w:rPr>
-        <w:t>Date toUTCString() that returns a Time-Zone date format</w:t>
+        <w:t xml:space="preserve">Date </w:t>
+      </w:r>
+      <w:proofErr w:type="spellStart"/>
+      <w:r>
+        <w:rPr>
+          <w:rFonts w:ascii="Calibri Light" w:hAnsi="Calibri Light" w:cs="Calibri Light"/>
+          <w:sz w:val="24"/>
+          <w:szCs w:val="24"/>
+        </w:rPr>
+        <w:t>toUTCString</w:t>
+      </w:r>
+      <w:proofErr w:type="spellEnd"/>
+      <w:r>
+        <w:rPr>
+          <w:rFonts w:ascii="Calibri Light" w:hAnsi="Calibri Light" w:cs="Calibri Light"/>
+          <w:sz w:val="24"/>
+          <w:szCs w:val="24"/>
+        </w:rPr>
+        <w:t>() that returns a Time-Zone date format</w:t>
       </w:r>
     </w:p>
     <w:p>
@@ -2261,7 +3841,35 @@
           <w:sz w:val="24"/>
           <w:szCs w:val="24"/>
         </w:rPr>
-        <w:t>Date toISOString() that returns a ISO standards date.</w:t>
+        <w:t xml:space="preserve">Date </w:t>
+      </w:r>
+      <w:proofErr w:type="spellStart"/>
+      <w:proofErr w:type="gramStart"/>
+      <w:r>
+        <w:rPr>
+          <w:rFonts w:ascii="Calibri Light" w:hAnsi="Calibri Light" w:cs="Calibri Light"/>
+          <w:sz w:val="24"/>
+          <w:szCs w:val="24"/>
+        </w:rPr>
+        <w:t>toISOString</w:t>
+      </w:r>
+      <w:proofErr w:type="spellEnd"/>
+      <w:r>
+        <w:rPr>
+          <w:rFonts w:ascii="Calibri Light" w:hAnsi="Calibri Light" w:cs="Calibri Light"/>
+          <w:sz w:val="24"/>
+          <w:szCs w:val="24"/>
+        </w:rPr>
+        <w:t>(</w:t>
+      </w:r>
+      <w:proofErr w:type="gramEnd"/>
+      <w:r>
+        <w:rPr>
+          <w:rFonts w:ascii="Calibri Light" w:hAnsi="Calibri Light" w:cs="Calibri Light"/>
+          <w:sz w:val="24"/>
+          <w:szCs w:val="24"/>
+        </w:rPr>
+        <w:t>) that returns a ISO standards date.</w:t>
       </w:r>
     </w:p>
     <w:p>
@@ -2455,17 +4063,95 @@
           <w:szCs w:val="24"/>
         </w:rPr>
       </w:pPr>
+      <w:r>
+        <w:rPr>
+          <w:rFonts w:ascii="Calibri Light" w:hAnsi="Calibri Light" w:cs="Calibri Light"/>
+          <w:sz w:val="24"/>
+          <w:szCs w:val="24"/>
+        </w:rPr>
+        <w:t xml:space="preserve">The math </w:t>
+      </w:r>
+      <w:proofErr w:type="gramStart"/>
+      <w:r>
+        <w:rPr>
+          <w:rFonts w:ascii="Calibri Light" w:hAnsi="Calibri Light" w:cs="Calibri Light"/>
+          <w:sz w:val="24"/>
+          <w:szCs w:val="24"/>
+        </w:rPr>
+        <w:t>random(</w:t>
+      </w:r>
+      <w:proofErr w:type="gramEnd"/>
+      <w:r>
+        <w:rPr>
+          <w:rFonts w:ascii="Calibri Light" w:hAnsi="Calibri Light" w:cs="Calibri Light"/>
+          <w:sz w:val="24"/>
+          <w:szCs w:val="24"/>
+        </w:rPr>
+        <w:t>) method returns a random number between 0 and 1, (0 included and 1 excluded). We can use that concept to find a random number between either two numbers or a maximum number.</w:t>
+      </w:r>
+    </w:p>
+    <w:p>
+      <w:pPr>
+        <w:rPr>
+          <w:rFonts w:ascii="Calibri Light" w:hAnsi="Calibri Light" w:cs="Calibri Light"/>
+          <w:sz w:val="24"/>
+          <w:szCs w:val="24"/>
+        </w:rPr>
+      </w:pPr>
+      <w:r>
+        <w:rPr>
+          <w:rFonts w:ascii="Calibri Light" w:hAnsi="Calibri Light" w:cs="Calibri Light"/>
+          <w:i/>
+          <w:sz w:val="24"/>
+          <w:szCs w:val="24"/>
+        </w:rPr>
+        <w:t>Conditional statements</w:t>
+      </w:r>
+      <w:r>
+        <w:rPr>
+          <w:rFonts w:ascii="Calibri Light" w:hAnsi="Calibri Light" w:cs="Calibri Light"/>
+          <w:i/>
+          <w:sz w:val="24"/>
+          <w:szCs w:val="24"/>
+        </w:rPr>
+        <w:t xml:space="preserve"> and loops</w:t>
+      </w:r>
+    </w:p>
+    <w:p>
+      <w:pPr>
+        <w:rPr>
+          <w:rFonts w:ascii="Calibri Light" w:hAnsi="Calibri Light" w:cs="Calibri Light"/>
+          <w:sz w:val="24"/>
+          <w:szCs w:val="24"/>
+        </w:rPr>
+      </w:pPr>
+      <w:r>
+        <w:rPr>
+          <w:rFonts w:ascii="Calibri Light" w:hAnsi="Calibri Light" w:cs="Calibri Light"/>
+          <w:sz w:val="24"/>
+          <w:szCs w:val="24"/>
+        </w:rPr>
+        <w:t>There are four conditional statements in JavaScript</w:t>
+      </w:r>
+      <w:r>
+        <w:rPr>
+          <w:rFonts w:ascii="Calibri Light" w:hAnsi="Calibri Light" w:cs="Calibri Light"/>
+          <w:sz w:val="24"/>
+          <w:szCs w:val="24"/>
+        </w:rPr>
+        <w:t>, if, else if, else and switch.</w:t>
+      </w:r>
+    </w:p>
+    <w:p>
+      <w:pPr>
+        <w:rPr>
+          <w:rFonts w:ascii="Calibri Light" w:hAnsi="Calibri Light" w:cs="Calibri Light"/>
+          <w:sz w:val="24"/>
+          <w:szCs w:val="24"/>
+        </w:rPr>
+      </w:pPr>
       <w:bookmarkStart w:id="0" w:name="_GoBack"/>
       <w:bookmarkEnd w:id="0"/>
-    </w:p>
-    <w:p>
-      <w:pPr>
-        <w:rPr>
-          <w:rFonts w:ascii="Calibri Light" w:hAnsi="Calibri Light" w:cs="Calibri Light"/>
-          <w:sz w:val="24"/>
-          <w:szCs w:val="24"/>
-        </w:rPr>
-      </w:pPr>
     </w:p>
     <w:sectPr>
       <w:pgSz w:w="12240" w:h="15840"/>

</xml_diff>

<commit_message>
completed JavaScript beginner concepts
</commit_message>
<xml_diff>
--- a/Javascript.docx
+++ b/Javascript.docx
@@ -2607,6 +2607,7 @@
       <w:r>
         <w:rPr>
           <w:rFonts w:ascii="Calibri Light" w:hAnsi="Calibri Light" w:cs="Calibri Light"/>
+          <w:noProof/>
           <w:sz w:val="24"/>
           <w:szCs w:val="24"/>
         </w:rPr>
@@ -2675,6 +2676,7 @@
       <w:r>
         <w:rPr>
           <w:rFonts w:ascii="Calibri Light" w:hAnsi="Calibri Light" w:cs="Calibri Light"/>
+          <w:noProof/>
           <w:sz w:val="24"/>
           <w:szCs w:val="24"/>
         </w:rPr>
@@ -2743,6 +2745,7 @@
       <w:r>
         <w:rPr>
           <w:rFonts w:ascii="Calibri Light" w:hAnsi="Calibri Light" w:cs="Calibri Light"/>
+          <w:noProof/>
           <w:sz w:val="24"/>
           <w:szCs w:val="24"/>
         </w:rPr>
@@ -2813,6 +2816,7 @@
       <w:r>
         <w:rPr>
           <w:rFonts w:ascii="Calibri Light" w:hAnsi="Calibri Light" w:cs="Calibri Light"/>
+          <w:noProof/>
           <w:sz w:val="24"/>
           <w:szCs w:val="24"/>
         </w:rPr>
@@ -2961,6 +2965,7 @@
       <w:r>
         <w:rPr>
           <w:rFonts w:ascii="Calibri Light" w:hAnsi="Calibri Light" w:cs="Calibri Light"/>
+          <w:noProof/>
           <w:sz w:val="24"/>
           <w:szCs w:val="24"/>
         </w:rPr>
@@ -3055,6 +3060,7 @@
       <w:r>
         <w:rPr>
           <w:rFonts w:ascii="Calibri Light" w:hAnsi="Calibri Light" w:cs="Calibri Light"/>
+          <w:noProof/>
           <w:sz w:val="24"/>
           <w:szCs w:val="24"/>
         </w:rPr>
@@ -3152,6 +3158,7 @@
       <w:r>
         <w:rPr>
           <w:rFonts w:ascii="Calibri Light" w:hAnsi="Calibri Light" w:cs="Calibri Light"/>
+          <w:noProof/>
           <w:sz w:val="24"/>
           <w:szCs w:val="24"/>
         </w:rPr>
@@ -3220,6 +3227,7 @@
       <w:r>
         <w:rPr>
           <w:rFonts w:ascii="Calibri Light" w:hAnsi="Calibri Light" w:cs="Calibri Light"/>
+          <w:noProof/>
           <w:sz w:val="24"/>
           <w:szCs w:val="24"/>
         </w:rPr>
@@ -3288,6 +3296,7 @@
       <w:r>
         <w:rPr>
           <w:rFonts w:ascii="Calibri Light" w:hAnsi="Calibri Light" w:cs="Calibri Light"/>
+          <w:noProof/>
           <w:sz w:val="24"/>
           <w:szCs w:val="24"/>
         </w:rPr>
@@ -3340,6 +3349,7 @@
       <w:r>
         <w:rPr>
           <w:rFonts w:ascii="Calibri Light" w:hAnsi="Calibri Light" w:cs="Calibri Light"/>
+          <w:noProof/>
           <w:sz w:val="24"/>
           <w:szCs w:val="24"/>
         </w:rPr>
@@ -3391,6 +3401,7 @@
       <w:r>
         <w:rPr>
           <w:rFonts w:ascii="Calibri Light" w:hAnsi="Calibri Light" w:cs="Calibri Light"/>
+          <w:noProof/>
           <w:sz w:val="24"/>
           <w:szCs w:val="24"/>
         </w:rPr>
@@ -3495,6 +3506,7 @@
       <w:r>
         <w:rPr>
           <w:rFonts w:ascii="Calibri Light" w:hAnsi="Calibri Light" w:cs="Calibri Light"/>
+          <w:noProof/>
           <w:sz w:val="24"/>
           <w:szCs w:val="24"/>
         </w:rPr>
@@ -3543,44 +3555,1029 @@
           <w:szCs w:val="24"/>
         </w:rPr>
       </w:pPr>
+    </w:p>
+    <w:p>
+      <w:pPr>
+        <w:jc w:val="center"/>
+        <w:rPr>
+          <w:rFonts w:ascii="Calibri Light" w:hAnsi="Calibri Light" w:cs="Calibri Light"/>
+          <w:sz w:val="24"/>
+          <w:szCs w:val="24"/>
+        </w:rPr>
+      </w:pPr>
+      <w:r>
+        <w:rPr>
+          <w:rFonts w:ascii="Calibri Light" w:hAnsi="Calibri Light" w:cs="Calibri Light"/>
+          <w:sz w:val="24"/>
+          <w:szCs w:val="24"/>
+        </w:rPr>
+        <w:t>September 20</w:t>
+      </w:r>
+      <w:r>
+        <w:rPr>
+          <w:rFonts w:ascii="Calibri Light" w:hAnsi="Calibri Light" w:cs="Calibri Light"/>
+          <w:sz w:val="24"/>
+          <w:szCs w:val="24"/>
+          <w:vertAlign w:val="superscript"/>
+        </w:rPr>
+        <w:t>th</w:t>
+      </w:r>
+    </w:p>
+    <w:p>
+      <w:pPr>
+        <w:rPr>
+          <w:rFonts w:ascii="Calibri Light" w:hAnsi="Calibri Light" w:cs="Calibri Light"/>
+          <w:i/>
+          <w:sz w:val="24"/>
+          <w:szCs w:val="24"/>
+        </w:rPr>
+      </w:pPr>
+      <w:r>
+        <w:rPr>
+          <w:rFonts w:ascii="Calibri Light" w:hAnsi="Calibri Light" w:cs="Calibri Light"/>
+          <w:i/>
+          <w:sz w:val="24"/>
+          <w:szCs w:val="24"/>
+        </w:rPr>
+        <w:t>Scope</w:t>
+      </w:r>
+    </w:p>
+    <w:p>
+      <w:pPr>
+        <w:rPr>
+          <w:rFonts w:ascii="Calibri Light" w:hAnsi="Calibri Light" w:cs="Calibri Light"/>
+          <w:sz w:val="24"/>
+          <w:szCs w:val="24"/>
+        </w:rPr>
+      </w:pPr>
+      <w:r>
+        <w:rPr>
+          <w:rFonts w:ascii="Calibri Light" w:hAnsi="Calibri Light" w:cs="Calibri Light"/>
+          <w:sz w:val="24"/>
+          <w:szCs w:val="24"/>
+        </w:rPr>
+        <w:t>There are three types of scopes in JavaScript:</w:t>
+      </w:r>
+    </w:p>
+    <w:p>
+      <w:pPr>
+        <w:pStyle w:val="ListParagraph"/>
+        <w:numPr>
+          <w:ilvl w:val="0"/>
+          <w:numId w:val="5"/>
+        </w:numPr>
+        <w:rPr>
+          <w:rFonts w:ascii="Calibri Light" w:hAnsi="Calibri Light" w:cs="Calibri Light"/>
+          <w:sz w:val="24"/>
+          <w:szCs w:val="24"/>
+        </w:rPr>
+      </w:pPr>
+      <w:r>
+        <w:rPr>
+          <w:rFonts w:ascii="Calibri Light" w:hAnsi="Calibri Light" w:cs="Calibri Light"/>
+          <w:sz w:val="24"/>
+          <w:szCs w:val="24"/>
+        </w:rPr>
+        <w:t>Global</w:t>
+      </w:r>
+    </w:p>
+    <w:p>
+      <w:pPr>
+        <w:pStyle w:val="ListParagraph"/>
+        <w:numPr>
+          <w:ilvl w:val="0"/>
+          <w:numId w:val="5"/>
+        </w:numPr>
+        <w:rPr>
+          <w:rFonts w:ascii="Calibri Light" w:hAnsi="Calibri Light" w:cs="Calibri Light"/>
+          <w:sz w:val="24"/>
+          <w:szCs w:val="24"/>
+        </w:rPr>
+      </w:pPr>
+      <w:r>
+        <w:rPr>
+          <w:rFonts w:ascii="Calibri Light" w:hAnsi="Calibri Light" w:cs="Calibri Light"/>
+          <w:sz w:val="24"/>
+          <w:szCs w:val="24"/>
+        </w:rPr>
+        <w:t>Function</w:t>
+      </w:r>
+    </w:p>
+    <w:p>
+      <w:pPr>
+        <w:pStyle w:val="ListParagraph"/>
+        <w:numPr>
+          <w:ilvl w:val="0"/>
+          <w:numId w:val="5"/>
+        </w:numPr>
+        <w:rPr>
+          <w:rFonts w:ascii="Calibri Light" w:hAnsi="Calibri Light" w:cs="Calibri Light"/>
+          <w:sz w:val="24"/>
+          <w:szCs w:val="24"/>
+        </w:rPr>
+      </w:pPr>
+      <w:r>
+        <w:rPr>
+          <w:rFonts w:ascii="Calibri Light" w:hAnsi="Calibri Light" w:cs="Calibri Light"/>
+          <w:sz w:val="24"/>
+          <w:szCs w:val="24"/>
+        </w:rPr>
+        <w:t>Block</w:t>
+      </w:r>
+    </w:p>
+    <w:p>
+      <w:pPr>
+        <w:rPr>
+          <w:rFonts w:ascii="Calibri Light" w:hAnsi="Calibri Light" w:cs="Calibri Light"/>
+          <w:sz w:val="24"/>
+          <w:szCs w:val="24"/>
+        </w:rPr>
+      </w:pPr>
+      <w:r>
+        <w:rPr>
+          <w:rFonts w:ascii="Calibri Light" w:hAnsi="Calibri Light" w:cs="Calibri Light"/>
+          <w:sz w:val="24"/>
+          <w:szCs w:val="24"/>
+        </w:rPr>
+        <w:t>Variables defined inside a block scope {} can only be used within the block, unless they are declared using var.</w:t>
+      </w:r>
+    </w:p>
+    <w:p>
+      <w:pPr>
+        <w:rPr>
+          <w:rFonts w:ascii="Calibri Light" w:hAnsi="Calibri Light" w:cs="Calibri Light"/>
+          <w:sz w:val="24"/>
+          <w:szCs w:val="24"/>
+        </w:rPr>
+      </w:pPr>
+      <w:r>
+        <w:rPr>
+          <w:rFonts w:ascii="Calibri Light" w:hAnsi="Calibri Light" w:cs="Calibri Light"/>
+          <w:sz w:val="24"/>
+          <w:szCs w:val="24"/>
+        </w:rPr>
+        <w:t>Variables declared within a function have a local scope, meaning they can only be used within the function, even if declared using var.</w:t>
+      </w:r>
+    </w:p>
+    <w:p>
+      <w:pPr>
+        <w:rPr>
+          <w:rFonts w:ascii="Calibri Light" w:hAnsi="Calibri Light" w:cs="Calibri Light"/>
+          <w:sz w:val="24"/>
+          <w:szCs w:val="24"/>
+        </w:rPr>
+      </w:pPr>
+      <w:r>
+        <w:rPr>
+          <w:rFonts w:ascii="Calibri Light" w:hAnsi="Calibri Light" w:cs="Calibri Light"/>
+          <w:sz w:val="24"/>
+          <w:szCs w:val="24"/>
+        </w:rPr>
+        <w:t>Variables declared on the global scope, or rather the JavaScript environment can be used within other functions or blocks. If you assign a variable to a value without declaring it, it automatically becomes global.</w:t>
+      </w:r>
+    </w:p>
+    <w:p>
+      <w:pPr>
+        <w:rPr>
+          <w:rFonts w:ascii="Calibri Light" w:hAnsi="Calibri Light" w:cs="Calibri Light"/>
+          <w:sz w:val="24"/>
+          <w:szCs w:val="24"/>
+        </w:rPr>
+      </w:pPr>
+      <w:r>
+        <w:rPr>
+          <w:rFonts w:ascii="Calibri Light" w:hAnsi="Calibri Light" w:cs="Calibri Light"/>
+          <w:sz w:val="24"/>
+          <w:szCs w:val="24"/>
+        </w:rPr>
+        <w:t>In “strict mode”, assigning values to a variable without declaring them does not automatically make them global.</w:t>
+      </w:r>
+    </w:p>
+    <w:p>
+      <w:pPr>
+        <w:rPr>
+          <w:rFonts w:ascii="Calibri Light" w:hAnsi="Calibri Light" w:cs="Calibri Light"/>
+          <w:sz w:val="24"/>
+          <w:szCs w:val="24"/>
+        </w:rPr>
+      </w:pPr>
+      <w:r>
+        <w:rPr>
+          <w:rFonts w:ascii="Calibri Light" w:hAnsi="Calibri Light" w:cs="Calibri Light"/>
+          <w:sz w:val="24"/>
+          <w:szCs w:val="24"/>
+        </w:rPr>
+        <w:t>Do not create global variables unless you intend to</w:t>
+      </w:r>
+      <w:r>
+        <w:rPr>
+          <w:rFonts w:ascii="Calibri Light" w:hAnsi="Calibri Light" w:cs="Calibri Light"/>
+          <w:sz w:val="24"/>
+          <w:szCs w:val="24"/>
+        </w:rPr>
+        <w:t>. Global variables and functions can overwrite window variables or functions.</w:t>
+      </w:r>
+    </w:p>
+    <w:p>
+      <w:pPr>
+        <w:rPr>
+          <w:rFonts w:ascii="Calibri Light" w:hAnsi="Calibri Light" w:cs="Calibri Light"/>
+          <w:sz w:val="24"/>
+          <w:szCs w:val="24"/>
+        </w:rPr>
+      </w:pPr>
+      <w:r>
+        <w:rPr>
+          <w:rFonts w:ascii="Calibri Light" w:hAnsi="Calibri Light" w:cs="Calibri Light"/>
+          <w:sz w:val="24"/>
+          <w:szCs w:val="24"/>
+        </w:rPr>
+        <w:t>The lifetime of a variable begins when it is declared. Global variables are deleted when the window or browser is closed and local variables are deleted when the function or block is closed or completed.</w:t>
+      </w:r>
+    </w:p>
+    <w:p>
+      <w:pPr>
+        <w:rPr>
+          <w:rFonts w:ascii="Calibri Light" w:hAnsi="Calibri Light" w:cs="Calibri Light"/>
+          <w:i/>
+          <w:sz w:val="24"/>
+          <w:szCs w:val="24"/>
+        </w:rPr>
+      </w:pPr>
+      <w:r>
+        <w:rPr>
+          <w:rFonts w:ascii="Calibri Light" w:hAnsi="Calibri Light" w:cs="Calibri Light"/>
+          <w:i/>
+          <w:sz w:val="24"/>
+          <w:szCs w:val="24"/>
+        </w:rPr>
+        <w:t>Hoisting</w:t>
+      </w:r>
+    </w:p>
+    <w:p>
+      <w:pPr>
+        <w:rPr>
+          <w:rFonts w:ascii="Calibri Light" w:hAnsi="Calibri Light" w:cs="Calibri Light"/>
+          <w:sz w:val="24"/>
+          <w:szCs w:val="24"/>
+        </w:rPr>
+      </w:pPr>
+      <w:r>
+        <w:rPr>
+          <w:rFonts w:ascii="Calibri Light" w:hAnsi="Calibri Light" w:cs="Calibri Light"/>
+          <w:sz w:val="24"/>
+          <w:szCs w:val="24"/>
+        </w:rPr>
+        <w:t>Hoisting is the default way that JavaScript uses to automatically move all variable declarations to the top. This only works for var. Hoisting only moves declarations to the top and does not d</w:t>
+      </w:r>
+      <w:r>
+        <w:rPr>
+          <w:rFonts w:ascii="Calibri Light" w:hAnsi="Calibri Light" w:cs="Calibri Light"/>
+          <w:sz w:val="24"/>
+          <w:szCs w:val="24"/>
+        </w:rPr>
+        <w:t>o the same for initializations.</w:t>
+      </w:r>
+    </w:p>
+    <w:p>
+      <w:pPr>
+        <w:rPr>
+          <w:rFonts w:ascii="Calibri Light" w:hAnsi="Calibri Light" w:cs="Calibri Light"/>
+          <w:i/>
+          <w:sz w:val="24"/>
+          <w:szCs w:val="24"/>
+        </w:rPr>
+      </w:pPr>
+      <w:r>
+        <w:rPr>
+          <w:rFonts w:ascii="Calibri Light" w:hAnsi="Calibri Light" w:cs="Calibri Light"/>
+          <w:i/>
+          <w:sz w:val="24"/>
+          <w:szCs w:val="24"/>
+        </w:rPr>
+        <w:t>Arrow functions</w:t>
+      </w:r>
+    </w:p>
+    <w:p>
+      <w:pPr>
+        <w:rPr>
+          <w:rFonts w:ascii="Calibri Light" w:hAnsi="Calibri Light" w:cs="Calibri Light"/>
+          <w:sz w:val="24"/>
+          <w:szCs w:val="24"/>
+        </w:rPr>
+      </w:pPr>
+      <w:r>
+        <w:rPr>
+          <w:rFonts w:ascii="Calibri Light" w:hAnsi="Calibri Light" w:cs="Calibri Light"/>
+          <w:sz w:val="24"/>
+          <w:szCs w:val="24"/>
+        </w:rPr>
+        <w:t>Arrow functions are like lambda functions in python. They are anonymous functions that are usually of one statement that can be used in</w:t>
+      </w:r>
+      <w:r>
+        <w:rPr>
+          <w:rFonts w:ascii="Calibri Light" w:hAnsi="Calibri Light" w:cs="Calibri Light"/>
+          <w:sz w:val="24"/>
+          <w:szCs w:val="24"/>
+        </w:rPr>
+        <w:t xml:space="preserve"> </w:t>
+      </w:r>
+      <w:r>
+        <w:rPr>
+          <w:rFonts w:ascii="Calibri Light" w:hAnsi="Calibri Light" w:cs="Calibri Light"/>
+          <w:sz w:val="24"/>
+          <w:szCs w:val="24"/>
+        </w:rPr>
+        <w:t>line with a statement.</w:t>
+      </w:r>
+    </w:p>
+    <w:p>
+      <w:pPr>
+        <w:rPr>
+          <w:rFonts w:ascii="Calibri Light" w:hAnsi="Calibri Light" w:cs="Calibri Light"/>
+          <w:i/>
+          <w:sz w:val="24"/>
+          <w:szCs w:val="24"/>
+        </w:rPr>
+      </w:pPr>
+      <w:r>
+        <w:rPr>
+          <w:rFonts w:ascii="Calibri Light" w:hAnsi="Calibri Light" w:cs="Calibri Light"/>
+          <w:i/>
+          <w:sz w:val="24"/>
+          <w:szCs w:val="24"/>
+        </w:rPr>
+        <w:t>Class</w:t>
+      </w:r>
+    </w:p>
+    <w:p>
+      <w:pPr>
+        <w:rPr>
+          <w:rFonts w:ascii="Calibri Light" w:hAnsi="Calibri Light" w:cs="Calibri Light"/>
+          <w:sz w:val="24"/>
+          <w:szCs w:val="24"/>
+        </w:rPr>
+      </w:pPr>
+      <w:r>
+        <w:rPr>
+          <w:rFonts w:ascii="Calibri Light" w:hAnsi="Calibri Light" w:cs="Calibri Light"/>
+          <w:sz w:val="24"/>
+          <w:szCs w:val="24"/>
+        </w:rPr>
+        <w:lastRenderedPageBreak/>
+        <w:t>A JavaScript class is a template for creating JavaScript objects.</w:t>
+      </w:r>
+    </w:p>
+    <w:p>
+      <w:pPr>
+        <w:rPr>
+          <w:rFonts w:ascii="Calibri Light" w:hAnsi="Calibri Light" w:cs="Calibri Light"/>
+          <w:sz w:val="24"/>
+          <w:szCs w:val="24"/>
+        </w:rPr>
+      </w:pPr>
+      <w:r>
+        <w:rPr>
+          <w:rFonts w:ascii="Calibri Light" w:hAnsi="Calibri Light" w:cs="Calibri Light"/>
+          <w:sz w:val="24"/>
+          <w:szCs w:val="24"/>
+        </w:rPr>
+        <w:t>We should always use a constructor function when we create a class in order to define the base class variables.</w:t>
+      </w:r>
+    </w:p>
+    <w:p>
+      <w:pPr>
+        <w:rPr>
+          <w:rFonts w:ascii="Calibri Light" w:hAnsi="Calibri Light" w:cs="Calibri Light"/>
+          <w:i/>
+          <w:sz w:val="24"/>
+          <w:szCs w:val="24"/>
+        </w:rPr>
+      </w:pPr>
+      <w:r>
+        <w:rPr>
+          <w:rFonts w:ascii="Calibri Light" w:hAnsi="Calibri Light" w:cs="Calibri Light"/>
+          <w:i/>
+          <w:sz w:val="24"/>
+          <w:szCs w:val="24"/>
+        </w:rPr>
+        <w:t>Modules</w:t>
+      </w:r>
+    </w:p>
+    <w:p>
+      <w:pPr>
+        <w:rPr>
+          <w:rFonts w:ascii="Calibri Light" w:hAnsi="Calibri Light" w:cs="Calibri Light"/>
+          <w:sz w:val="24"/>
+          <w:szCs w:val="24"/>
+        </w:rPr>
+      </w:pPr>
+      <w:r>
+        <w:rPr>
+          <w:rFonts w:ascii="Calibri Light" w:hAnsi="Calibri Light" w:cs="Calibri Light"/>
+          <w:sz w:val="24"/>
+          <w:szCs w:val="24"/>
+        </w:rPr>
+        <w:t>Classes and functions can be imported from other JavaScript files. In order for an import to take place, the function or class has to be exported from its source.</w:t>
+      </w:r>
+    </w:p>
+    <w:p>
+      <w:pPr>
+        <w:rPr>
+          <w:rFonts w:ascii="Calibri Light" w:hAnsi="Calibri Light" w:cs="Calibri Light"/>
+          <w:sz w:val="24"/>
+          <w:szCs w:val="24"/>
+        </w:rPr>
+      </w:pPr>
+      <w:r>
+        <w:rPr>
+          <w:rFonts w:ascii="Calibri Light" w:hAnsi="Calibri Light" w:cs="Calibri Light"/>
+          <w:sz w:val="24"/>
+          <w:szCs w:val="24"/>
+        </w:rPr>
+        <w:drawing>
+          <wp:inline distT="0" distB="0" distL="0" distR="0" wp14:anchorId="6D67347B" wp14:editId="01AA739D">
+            <wp:extent cx="1600423" cy="257211"/>
+            <wp:effectExtent l="0" t="0" r="0" b="9525"/>
+            <wp:docPr id="22" name="Picture 22"/>
+            <wp:cNvGraphicFramePr>
+              <a:graphicFrameLocks xmlns:a="http://schemas.openxmlformats.org/drawingml/2006/main" noChangeAspect="1"/>
+            </wp:cNvGraphicFramePr>
+            <a:graphic xmlns:a="http://schemas.openxmlformats.org/drawingml/2006/main">
+              <a:graphicData uri="http://schemas.openxmlformats.org/drawingml/2006/picture">
+                <pic:pic xmlns:pic="http://schemas.openxmlformats.org/drawingml/2006/picture">
+                  <pic:nvPicPr>
+                    <pic:cNvPr id="0" name=""/>
+                    <pic:cNvPicPr/>
+                  </pic:nvPicPr>
+                  <pic:blipFill>
+                    <a:blip r:embed="rId27"/>
+                    <a:stretch>
+                      <a:fillRect/>
+                    </a:stretch>
+                  </pic:blipFill>
+                  <pic:spPr>
+                    <a:xfrm>
+                      <a:off x="0" y="0"/>
+                      <a:ext cx="1600423" cy="257211"/>
+                    </a:xfrm>
+                    <a:prstGeom prst="rect">
+                      <a:avLst/>
+                    </a:prstGeom>
+                  </pic:spPr>
+                </pic:pic>
+              </a:graphicData>
+            </a:graphic>
+          </wp:inline>
+        </w:drawing>
+      </w:r>
+    </w:p>
+    <w:p>
+      <w:pPr>
+        <w:rPr>
+          <w:rFonts w:ascii="Calibri Light" w:hAnsi="Calibri Light" w:cs="Calibri Light"/>
+          <w:sz w:val="24"/>
+          <w:szCs w:val="24"/>
+        </w:rPr>
+      </w:pPr>
+      <w:r>
+        <w:rPr>
+          <w:rFonts w:ascii="Calibri Light" w:hAnsi="Calibri Light" w:cs="Calibri Light"/>
+          <w:sz w:val="24"/>
+          <w:szCs w:val="24"/>
+        </w:rPr>
+        <w:t>If it is a default export (There can only be one default export), it should be exported without the curly braces.</w:t>
+      </w:r>
+    </w:p>
+    <w:p>
+      <w:pPr>
+        <w:rPr>
+          <w:rFonts w:ascii="Calibri Light" w:hAnsi="Calibri Light" w:cs="Calibri Light"/>
+          <w:sz w:val="24"/>
+          <w:szCs w:val="24"/>
+        </w:rPr>
+      </w:pPr>
+      <w:r>
+        <w:rPr>
+          <w:rFonts w:ascii="Calibri Light" w:hAnsi="Calibri Light" w:cs="Calibri Light"/>
+          <w:sz w:val="24"/>
+          <w:szCs w:val="24"/>
+        </w:rPr>
+        <w:drawing>
+          <wp:inline distT="0" distB="0" distL="0" distR="0" wp14:anchorId="103947FF" wp14:editId="008BAA1A">
+            <wp:extent cx="1933845" cy="247685"/>
+            <wp:effectExtent l="0" t="0" r="0" b="0"/>
+            <wp:docPr id="23" name="Picture 23"/>
+            <wp:cNvGraphicFramePr>
+              <a:graphicFrameLocks xmlns:a="http://schemas.openxmlformats.org/drawingml/2006/main" noChangeAspect="1"/>
+            </wp:cNvGraphicFramePr>
+            <a:graphic xmlns:a="http://schemas.openxmlformats.org/drawingml/2006/main">
+              <a:graphicData uri="http://schemas.openxmlformats.org/drawingml/2006/picture">
+                <pic:pic xmlns:pic="http://schemas.openxmlformats.org/drawingml/2006/picture">
+                  <pic:nvPicPr>
+                    <pic:cNvPr id="0" name=""/>
+                    <pic:cNvPicPr/>
+                  </pic:nvPicPr>
+                  <pic:blipFill>
+                    <a:blip r:embed="rId28"/>
+                    <a:stretch>
+                      <a:fillRect/>
+                    </a:stretch>
+                  </pic:blipFill>
+                  <pic:spPr>
+                    <a:xfrm>
+                      <a:off x="0" y="0"/>
+                      <a:ext cx="1933845" cy="247685"/>
+                    </a:xfrm>
+                    <a:prstGeom prst="rect">
+                      <a:avLst/>
+                    </a:prstGeom>
+                  </pic:spPr>
+                </pic:pic>
+              </a:graphicData>
+            </a:graphic>
+          </wp:inline>
+        </w:drawing>
+      </w:r>
+    </w:p>
+    <w:p>
+      <w:pPr>
+        <w:rPr>
+          <w:rFonts w:ascii="Calibri Light" w:hAnsi="Calibri Light" w:cs="Calibri Light"/>
+          <w:sz w:val="24"/>
+          <w:szCs w:val="24"/>
+        </w:rPr>
+      </w:pPr>
+      <w:r>
+        <w:rPr>
+          <w:rFonts w:ascii="Calibri Light" w:hAnsi="Calibri Light" w:cs="Calibri Light"/>
+          <w:sz w:val="24"/>
+          <w:szCs w:val="24"/>
+        </w:rPr>
+        <w:t>Afterwards, the file can be imported in the normal way as</w:t>
+      </w:r>
+    </w:p>
+    <w:p>
+      <w:pPr>
+        <w:rPr>
+          <w:rFonts w:ascii="Calibri Light" w:hAnsi="Calibri Light" w:cs="Calibri Light"/>
+          <w:sz w:val="24"/>
+          <w:szCs w:val="24"/>
+        </w:rPr>
+      </w:pPr>
+      <w:r>
+        <w:rPr>
+          <w:rFonts w:ascii="Calibri Light" w:hAnsi="Calibri Light" w:cs="Calibri Light"/>
+          <w:sz w:val="24"/>
+          <w:szCs w:val="24"/>
+        </w:rPr>
+        <w:drawing>
+          <wp:inline distT="0" distB="0" distL="0" distR="0" wp14:anchorId="52CBEB1D" wp14:editId="60F68655">
+            <wp:extent cx="3219899" cy="314369"/>
+            <wp:effectExtent l="0" t="0" r="0" b="9525"/>
+            <wp:docPr id="24" name="Picture 24"/>
+            <wp:cNvGraphicFramePr>
+              <a:graphicFrameLocks xmlns:a="http://schemas.openxmlformats.org/drawingml/2006/main" noChangeAspect="1"/>
+            </wp:cNvGraphicFramePr>
+            <a:graphic xmlns:a="http://schemas.openxmlformats.org/drawingml/2006/main">
+              <a:graphicData uri="http://schemas.openxmlformats.org/drawingml/2006/picture">
+                <pic:pic xmlns:pic="http://schemas.openxmlformats.org/drawingml/2006/picture">
+                  <pic:nvPicPr>
+                    <pic:cNvPr id="0" name=""/>
+                    <pic:cNvPicPr/>
+                  </pic:nvPicPr>
+                  <pic:blipFill>
+                    <a:blip r:embed="rId29"/>
+                    <a:stretch>
+                      <a:fillRect/>
+                    </a:stretch>
+                  </pic:blipFill>
+                  <pic:spPr>
+                    <a:xfrm>
+                      <a:off x="0" y="0"/>
+                      <a:ext cx="3219899" cy="314369"/>
+                    </a:xfrm>
+                    <a:prstGeom prst="rect">
+                      <a:avLst/>
+                    </a:prstGeom>
+                  </pic:spPr>
+                </pic:pic>
+              </a:graphicData>
+            </a:graphic>
+          </wp:inline>
+        </w:drawing>
+      </w:r>
+    </w:p>
+    <w:p>
+      <w:pPr>
+        <w:rPr>
+          <w:rFonts w:ascii="Calibri Light" w:hAnsi="Calibri Light" w:cs="Calibri Light"/>
+          <w:sz w:val="24"/>
+          <w:szCs w:val="24"/>
+        </w:rPr>
+      </w:pPr>
+      <w:r>
+        <w:rPr>
+          <w:rFonts w:ascii="Calibri Light" w:hAnsi="Calibri Light" w:cs="Calibri Light"/>
+          <w:sz w:val="24"/>
+          <w:szCs w:val="24"/>
+        </w:rPr>
+        <w:t>Or as a default export as</w:t>
+      </w:r>
+    </w:p>
+    <w:p>
+      <w:pPr>
+        <w:rPr>
+          <w:rFonts w:ascii="Calibri Light" w:hAnsi="Calibri Light" w:cs="Calibri Light"/>
+          <w:sz w:val="24"/>
+          <w:szCs w:val="24"/>
+        </w:rPr>
+      </w:pPr>
+      <w:r>
+        <w:rPr>
+          <w:rFonts w:ascii="Calibri Light" w:hAnsi="Calibri Light" w:cs="Calibri Light"/>
+          <w:sz w:val="24"/>
+          <w:szCs w:val="24"/>
+        </w:rPr>
+        <w:drawing>
+          <wp:inline distT="0" distB="0" distL="0" distR="0" wp14:anchorId="6A2F4C46" wp14:editId="697DBB6F">
+            <wp:extent cx="2896004" cy="295316"/>
+            <wp:effectExtent l="0" t="0" r="0" b="9525"/>
+            <wp:docPr id="25" name="Picture 25"/>
+            <wp:cNvGraphicFramePr>
+              <a:graphicFrameLocks xmlns:a="http://schemas.openxmlformats.org/drawingml/2006/main" noChangeAspect="1"/>
+            </wp:cNvGraphicFramePr>
+            <a:graphic xmlns:a="http://schemas.openxmlformats.org/drawingml/2006/main">
+              <a:graphicData uri="http://schemas.openxmlformats.org/drawingml/2006/picture">
+                <pic:pic xmlns:pic="http://schemas.openxmlformats.org/drawingml/2006/picture">
+                  <pic:nvPicPr>
+                    <pic:cNvPr id="0" name=""/>
+                    <pic:cNvPicPr/>
+                  </pic:nvPicPr>
+                  <pic:blipFill>
+                    <a:blip r:embed="rId30"/>
+                    <a:stretch>
+                      <a:fillRect/>
+                    </a:stretch>
+                  </pic:blipFill>
+                  <pic:spPr>
+                    <a:xfrm>
+                      <a:off x="0" y="0"/>
+                      <a:ext cx="2896004" cy="295316"/>
+                    </a:xfrm>
+                    <a:prstGeom prst="rect">
+                      <a:avLst/>
+                    </a:prstGeom>
+                  </pic:spPr>
+                </pic:pic>
+              </a:graphicData>
+            </a:graphic>
+          </wp:inline>
+        </w:drawing>
+      </w:r>
+    </w:p>
+    <w:p>
+      <w:pPr>
+        <w:rPr>
+          <w:rFonts w:ascii="Calibri Light" w:hAnsi="Calibri Light" w:cs="Calibri Light"/>
+          <w:i/>
+          <w:sz w:val="24"/>
+          <w:szCs w:val="24"/>
+        </w:rPr>
+      </w:pPr>
+      <w:r>
+        <w:rPr>
+          <w:rFonts w:ascii="Calibri Light" w:hAnsi="Calibri Light" w:cs="Calibri Light"/>
+          <w:i/>
+          <w:sz w:val="24"/>
+          <w:szCs w:val="24"/>
+        </w:rPr>
+        <w:t>JSON</w:t>
+      </w:r>
+    </w:p>
+    <w:p>
+      <w:pPr>
+        <w:rPr>
+          <w:rFonts w:ascii="Calibri Light" w:hAnsi="Calibri Light" w:cs="Calibri Light"/>
+          <w:sz w:val="24"/>
+          <w:szCs w:val="24"/>
+        </w:rPr>
+      </w:pPr>
+      <w:r>
+        <w:rPr>
+          <w:rFonts w:ascii="Calibri Light" w:hAnsi="Calibri Light" w:cs="Calibri Light"/>
+          <w:sz w:val="24"/>
+          <w:szCs w:val="24"/>
+        </w:rPr>
+        <w:t>This stands for JavaScript object notation. It is a format that JavaScript uses to store or transport data.</w:t>
+      </w:r>
+      <w:r>
+        <w:rPr>
+          <w:rFonts w:ascii="Calibri Light" w:hAnsi="Calibri Light" w:cs="Calibri Light"/>
+          <w:sz w:val="24"/>
+          <w:szCs w:val="24"/>
+        </w:rPr>
+        <w:t xml:space="preserve"> They kind of represent</w:t>
+      </w:r>
+      <w:r>
+        <w:rPr>
+          <w:rFonts w:ascii="Calibri Light" w:hAnsi="Calibri Light" w:cs="Calibri Light"/>
+          <w:sz w:val="24"/>
+          <w:szCs w:val="24"/>
+        </w:rPr>
+        <w:t xml:space="preserve"> a JavaScript object with both attributes and values as strings or like python dictionaries with both keys and values as strings</w:t>
+      </w:r>
+      <w:r>
+        <w:rPr>
+          <w:rFonts w:ascii="Calibri Light" w:hAnsi="Calibri Light" w:cs="Calibri Light"/>
+          <w:sz w:val="24"/>
+          <w:szCs w:val="24"/>
+        </w:rPr>
+        <w:t>.</w:t>
+      </w:r>
+    </w:p>
+    <w:p>
+      <w:pPr>
+        <w:rPr>
+          <w:rFonts w:ascii="Calibri Light" w:hAnsi="Calibri Light" w:cs="Calibri Light"/>
+          <w:sz w:val="24"/>
+          <w:szCs w:val="24"/>
+        </w:rPr>
+      </w:pPr>
+      <w:r>
+        <w:rPr>
+          <w:rFonts w:ascii="Calibri Light" w:hAnsi="Calibri Light" w:cs="Calibri Light"/>
+          <w:sz w:val="24"/>
+          <w:szCs w:val="24"/>
+        </w:rPr>
+        <w:t>To convert a JSON file into an object, we use JSON.parse(</w:t>
+      </w:r>
+      <w:r>
+        <w:rPr>
+          <w:rFonts w:ascii="Calibri Light" w:hAnsi="Calibri Light" w:cs="Calibri Light"/>
+          <w:sz w:val="24"/>
+          <w:szCs w:val="24"/>
+        </w:rPr>
+        <w:t>json file</w:t>
+      </w:r>
+      <w:r>
+        <w:rPr>
+          <w:rFonts w:ascii="Calibri Light" w:hAnsi="Calibri Light" w:cs="Calibri Light"/>
+          <w:sz w:val="24"/>
+          <w:szCs w:val="24"/>
+        </w:rPr>
+        <w:t>)</w:t>
+      </w:r>
+    </w:p>
+    <w:p>
+      <w:pPr>
+        <w:rPr>
+          <w:rFonts w:ascii="Calibri Light" w:hAnsi="Calibri Light" w:cs="Calibri Light"/>
+          <w:sz w:val="24"/>
+          <w:szCs w:val="24"/>
+        </w:rPr>
+      </w:pPr>
+      <w:r>
+        <w:rPr>
+          <w:rFonts w:ascii="Calibri Light" w:hAnsi="Calibri Light" w:cs="Calibri Light"/>
+          <w:sz w:val="24"/>
+          <w:szCs w:val="24"/>
+        </w:rPr>
+        <w:t>To convert an object into a JSON file, we use JSON.stringify(object)</w:t>
+      </w:r>
+    </w:p>
+    <w:p>
+      <w:pPr>
+        <w:rPr>
+          <w:rFonts w:ascii="Calibri Light" w:hAnsi="Calibri Light" w:cs="Calibri Light"/>
+          <w:sz w:val="24"/>
+          <w:szCs w:val="24"/>
+        </w:rPr>
+      </w:pPr>
+      <w:r>
+        <w:rPr>
+          <w:rFonts w:ascii="Calibri Light" w:hAnsi="Calibri Light" w:cs="Calibri Light"/>
+          <w:sz w:val="24"/>
+          <w:szCs w:val="24"/>
+        </w:rPr>
+        <w:t>JSON files are basically strings in data type</w:t>
+      </w:r>
+    </w:p>
+    <w:p>
+      <w:pPr>
+        <w:rPr>
+          <w:rFonts w:ascii="Calibri Light" w:hAnsi="Calibri Light" w:cs="Calibri Light"/>
+          <w:i/>
+          <w:sz w:val="24"/>
+          <w:szCs w:val="24"/>
+        </w:rPr>
+      </w:pPr>
+      <w:r>
+        <w:rPr>
+          <w:rFonts w:ascii="Calibri Light" w:hAnsi="Calibri Light" w:cs="Calibri Light"/>
+          <w:i/>
+          <w:sz w:val="24"/>
+          <w:szCs w:val="24"/>
+        </w:rPr>
+        <w:t>Best Practices</w:t>
+      </w:r>
+    </w:p>
+    <w:p>
+      <w:pPr>
+        <w:pStyle w:val="ListParagraph"/>
+        <w:numPr>
+          <w:ilvl w:val="0"/>
+          <w:numId w:val="6"/>
+        </w:numPr>
+        <w:rPr>
+          <w:rFonts w:ascii="Calibri Light" w:hAnsi="Calibri Light" w:cs="Calibri Light"/>
+          <w:sz w:val="24"/>
+          <w:szCs w:val="24"/>
+        </w:rPr>
+      </w:pPr>
+      <w:r>
+        <w:rPr>
+          <w:rFonts w:ascii="Calibri Light" w:hAnsi="Calibri Light" w:cs="Calibri Light"/>
+          <w:sz w:val="24"/>
+          <w:szCs w:val="24"/>
+        </w:rPr>
+        <w:t>Avoid global variables</w:t>
+      </w:r>
+    </w:p>
+    <w:p>
+      <w:pPr>
+        <w:pStyle w:val="ListParagraph"/>
+        <w:numPr>
+          <w:ilvl w:val="0"/>
+          <w:numId w:val="6"/>
+        </w:numPr>
+        <w:rPr>
+          <w:rFonts w:ascii="Calibri Light" w:hAnsi="Calibri Light" w:cs="Calibri Light"/>
+          <w:sz w:val="24"/>
+          <w:szCs w:val="24"/>
+        </w:rPr>
+      </w:pPr>
+      <w:r>
+        <w:rPr>
+          <w:rFonts w:ascii="Calibri Light" w:hAnsi="Calibri Light" w:cs="Calibri Light"/>
+          <w:sz w:val="24"/>
+          <w:szCs w:val="24"/>
+        </w:rPr>
+        <w:t>Avoid using new Object to create variables</w:t>
+      </w:r>
+    </w:p>
+    <w:p>
+      <w:pPr>
+        <w:pStyle w:val="ListParagraph"/>
+        <w:numPr>
+          <w:ilvl w:val="0"/>
+          <w:numId w:val="6"/>
+        </w:numPr>
+        <w:rPr>
+          <w:rFonts w:ascii="Calibri Light" w:hAnsi="Calibri Light" w:cs="Calibri Light"/>
+          <w:sz w:val="24"/>
+          <w:szCs w:val="24"/>
+        </w:rPr>
+      </w:pPr>
+      <w:r>
+        <w:rPr>
+          <w:rFonts w:ascii="Calibri Light" w:hAnsi="Calibri Light" w:cs="Calibri Light"/>
+          <w:sz w:val="24"/>
+          <w:szCs w:val="24"/>
+        </w:rPr>
+        <w:t>Always declare variables and do it on top of the scope</w:t>
+      </w:r>
+    </w:p>
+    <w:p>
+      <w:pPr>
+        <w:pStyle w:val="ListParagraph"/>
+        <w:numPr>
+          <w:ilvl w:val="0"/>
+          <w:numId w:val="6"/>
+        </w:numPr>
+        <w:rPr>
+          <w:rFonts w:ascii="Calibri Light" w:hAnsi="Calibri Light" w:cs="Calibri Light"/>
+          <w:sz w:val="24"/>
+          <w:szCs w:val="24"/>
+        </w:rPr>
+      </w:pPr>
+      <w:r>
+        <w:rPr>
+          <w:rFonts w:ascii="Calibri Light" w:hAnsi="Calibri Light" w:cs="Calibri Light"/>
+          <w:sz w:val="24"/>
+          <w:szCs w:val="24"/>
+        </w:rPr>
+        <w:t>Always initialize variables</w:t>
+      </w:r>
+    </w:p>
+    <w:p>
+      <w:pPr>
+        <w:pStyle w:val="ListParagraph"/>
+        <w:numPr>
+          <w:ilvl w:val="0"/>
+          <w:numId w:val="6"/>
+        </w:numPr>
+        <w:rPr>
+          <w:rFonts w:ascii="Calibri Light" w:hAnsi="Calibri Light" w:cs="Calibri Light"/>
+          <w:sz w:val="24"/>
+          <w:szCs w:val="24"/>
+        </w:rPr>
+      </w:pPr>
+      <w:r>
+        <w:rPr>
+          <w:rFonts w:ascii="Calibri Light" w:hAnsi="Calibri Light" w:cs="Calibri Light"/>
+          <w:sz w:val="24"/>
+          <w:szCs w:val="24"/>
+        </w:rPr>
+        <w:lastRenderedPageBreak/>
+        <w:t>Beware of automatic type conversions such as string and number additions</w:t>
+      </w:r>
+    </w:p>
+    <w:p>
+      <w:pPr>
+        <w:pStyle w:val="ListParagraph"/>
+        <w:numPr>
+          <w:ilvl w:val="0"/>
+          <w:numId w:val="6"/>
+        </w:numPr>
+        <w:rPr>
+          <w:rFonts w:ascii="Calibri Light" w:hAnsi="Calibri Light" w:cs="Calibri Light"/>
+          <w:sz w:val="24"/>
+          <w:szCs w:val="24"/>
+        </w:rPr>
+      </w:pPr>
+      <w:r>
+        <w:rPr>
+          <w:rFonts w:ascii="Calibri Light" w:hAnsi="Calibri Light" w:cs="Calibri Light"/>
+          <w:sz w:val="24"/>
+          <w:szCs w:val="24"/>
+        </w:rPr>
+        <w:t>Always use === for comparisons</w:t>
+      </w:r>
+    </w:p>
+    <w:p>
+      <w:pPr>
+        <w:pStyle w:val="ListParagraph"/>
+        <w:numPr>
+          <w:ilvl w:val="0"/>
+          <w:numId w:val="6"/>
+        </w:numPr>
+        <w:rPr>
+          <w:rFonts w:ascii="Calibri Light" w:hAnsi="Calibri Light" w:cs="Calibri Light"/>
+          <w:sz w:val="24"/>
+          <w:szCs w:val="24"/>
+        </w:rPr>
+      </w:pPr>
+      <w:r>
+        <w:rPr>
+          <w:rFonts w:ascii="Calibri Light" w:hAnsi="Calibri Light" w:cs="Calibri Light"/>
+          <w:sz w:val="24"/>
+          <w:szCs w:val="24"/>
+        </w:rPr>
+        <w:t>Use parameter defaults</w:t>
+      </w:r>
+    </w:p>
+    <w:p>
+      <w:pPr>
+        <w:pStyle w:val="ListParagraph"/>
+        <w:numPr>
+          <w:ilvl w:val="0"/>
+          <w:numId w:val="6"/>
+        </w:numPr>
+        <w:rPr>
+          <w:rFonts w:ascii="Calibri Light" w:hAnsi="Calibri Light" w:cs="Calibri Light"/>
+          <w:sz w:val="24"/>
+          <w:szCs w:val="24"/>
+        </w:rPr>
+      </w:pPr>
+      <w:r>
+        <w:rPr>
+          <w:rFonts w:ascii="Calibri Light" w:hAnsi="Calibri Light" w:cs="Calibri Light"/>
+          <w:sz w:val="24"/>
+          <w:szCs w:val="24"/>
+        </w:rPr>
+        <w:t>Always end a switch statement with a default case</w:t>
+      </w:r>
+    </w:p>
+    <w:p>
+      <w:pPr>
+        <w:rPr>
+          <w:rFonts w:ascii="Calibri Light" w:hAnsi="Calibri Light" w:cs="Calibri Light"/>
+          <w:sz w:val="24"/>
+          <w:szCs w:val="24"/>
+        </w:rPr>
+      </w:pPr>
+    </w:p>
+    <w:p>
+      <w:pPr>
+        <w:rPr>
+          <w:rFonts w:ascii="Calibri Light" w:hAnsi="Calibri Light" w:cs="Calibri Light"/>
+          <w:sz w:val="24"/>
+          <w:szCs w:val="24"/>
+        </w:rPr>
+      </w:pPr>
       <w:bookmarkStart w:id="0" w:name="_GoBack"/>
       <w:bookmarkEnd w:id="0"/>
-    </w:p>
-    <w:p>
-      <w:pPr>
-        <w:rPr>
-          <w:rFonts w:ascii="Calibri Light" w:hAnsi="Calibri Light" w:cs="Calibri Light"/>
-          <w:sz w:val="24"/>
-          <w:szCs w:val="24"/>
-        </w:rPr>
-      </w:pPr>
-    </w:p>
-    <w:p>
-      <w:pPr>
-        <w:rPr>
-          <w:rFonts w:ascii="Calibri Light" w:hAnsi="Calibri Light" w:cs="Calibri Light"/>
-          <w:sz w:val="24"/>
-          <w:szCs w:val="24"/>
-        </w:rPr>
-      </w:pPr>
-    </w:p>
-    <w:p>
-      <w:pPr>
-        <w:rPr>
-          <w:rFonts w:ascii="Calibri Light" w:hAnsi="Calibri Light" w:cs="Calibri Light"/>
-          <w:sz w:val="24"/>
-          <w:szCs w:val="24"/>
-        </w:rPr>
-      </w:pPr>
-    </w:p>
-    <w:p>
-      <w:pPr>
-        <w:rPr>
-          <w:rFonts w:ascii="Calibri Light" w:hAnsi="Calibri Light" w:cs="Calibri Light"/>
-          <w:sz w:val="24"/>
-          <w:szCs w:val="24"/>
-        </w:rPr>
-      </w:pPr>
     </w:p>
     <w:sectPr>
       <w:pgSz w:w="12240" w:h="15840"/>
@@ -3821,9 +4818,9 @@
     </w:lvl>
   </w:abstractNum>
   <w:abstractNum w:abstractNumId="2">
-    <w:nsid w:val="5B673ED0"/>
+    <w:nsid w:val="4A2C31BB"/>
     <w:multiLevelType w:val="hybridMultilevel"/>
-    <w:tmpl w:val="E2465048"/>
+    <w:tmpl w:val="3CDAFBAE"/>
     <w:lvl w:ilvl="0" w:tplc="04090001">
       <w:start w:val="1"/>
       <w:numFmt w:val="bullet"/>
@@ -3934,9 +4931,9 @@
     </w:lvl>
   </w:abstractNum>
   <w:abstractNum w:abstractNumId="3">
-    <w:nsid w:val="7A6A0B92"/>
+    <w:nsid w:val="4D656630"/>
     <w:multiLevelType w:val="hybridMultilevel"/>
-    <w:tmpl w:val="2154EA54"/>
+    <w:tmpl w:val="363ADCB6"/>
     <w:lvl w:ilvl="0" w:tplc="04090001">
       <w:start w:val="1"/>
       <w:numFmt w:val="bullet"/>
@@ -4046,8 +5043,234 @@
       </w:rPr>
     </w:lvl>
   </w:abstractNum>
+  <w:abstractNum w:abstractNumId="4">
+    <w:nsid w:val="5B673ED0"/>
+    <w:multiLevelType w:val="hybridMultilevel"/>
+    <w:tmpl w:val="E2465048"/>
+    <w:lvl w:ilvl="0" w:tplc="04090001">
+      <w:start w:val="1"/>
+      <w:numFmt w:val="bullet"/>
+      <w:lvlText w:val=""/>
+      <w:lvlJc w:val="left"/>
+      <w:pPr>
+        <w:ind w:left="720" w:hanging="360"/>
+      </w:pPr>
+      <w:rPr>
+        <w:rFonts w:ascii="Symbol" w:hAnsi="Symbol" w:hint="default"/>
+      </w:rPr>
+    </w:lvl>
+    <w:lvl w:ilvl="1" w:tplc="04090003" w:tentative="1">
+      <w:start w:val="1"/>
+      <w:numFmt w:val="bullet"/>
+      <w:lvlText w:val="o"/>
+      <w:lvlJc w:val="left"/>
+      <w:pPr>
+        <w:ind w:left="1440" w:hanging="360"/>
+      </w:pPr>
+      <w:rPr>
+        <w:rFonts w:ascii="Courier New" w:hAnsi="Courier New" w:cs="Courier New" w:hint="default"/>
+      </w:rPr>
+    </w:lvl>
+    <w:lvl w:ilvl="2" w:tplc="04090005" w:tentative="1">
+      <w:start w:val="1"/>
+      <w:numFmt w:val="bullet"/>
+      <w:lvlText w:val=""/>
+      <w:lvlJc w:val="left"/>
+      <w:pPr>
+        <w:ind w:left="2160" w:hanging="360"/>
+      </w:pPr>
+      <w:rPr>
+        <w:rFonts w:ascii="Wingdings" w:hAnsi="Wingdings" w:hint="default"/>
+      </w:rPr>
+    </w:lvl>
+    <w:lvl w:ilvl="3" w:tplc="04090001" w:tentative="1">
+      <w:start w:val="1"/>
+      <w:numFmt w:val="bullet"/>
+      <w:lvlText w:val=""/>
+      <w:lvlJc w:val="left"/>
+      <w:pPr>
+        <w:ind w:left="2880" w:hanging="360"/>
+      </w:pPr>
+      <w:rPr>
+        <w:rFonts w:ascii="Symbol" w:hAnsi="Symbol" w:hint="default"/>
+      </w:rPr>
+    </w:lvl>
+    <w:lvl w:ilvl="4" w:tplc="04090003" w:tentative="1">
+      <w:start w:val="1"/>
+      <w:numFmt w:val="bullet"/>
+      <w:lvlText w:val="o"/>
+      <w:lvlJc w:val="left"/>
+      <w:pPr>
+        <w:ind w:left="3600" w:hanging="360"/>
+      </w:pPr>
+      <w:rPr>
+        <w:rFonts w:ascii="Courier New" w:hAnsi="Courier New" w:cs="Courier New" w:hint="default"/>
+      </w:rPr>
+    </w:lvl>
+    <w:lvl w:ilvl="5" w:tplc="04090005" w:tentative="1">
+      <w:start w:val="1"/>
+      <w:numFmt w:val="bullet"/>
+      <w:lvlText w:val=""/>
+      <w:lvlJc w:val="left"/>
+      <w:pPr>
+        <w:ind w:left="4320" w:hanging="360"/>
+      </w:pPr>
+      <w:rPr>
+        <w:rFonts w:ascii="Wingdings" w:hAnsi="Wingdings" w:hint="default"/>
+      </w:rPr>
+    </w:lvl>
+    <w:lvl w:ilvl="6" w:tplc="04090001" w:tentative="1">
+      <w:start w:val="1"/>
+      <w:numFmt w:val="bullet"/>
+      <w:lvlText w:val=""/>
+      <w:lvlJc w:val="left"/>
+      <w:pPr>
+        <w:ind w:left="5040" w:hanging="360"/>
+      </w:pPr>
+      <w:rPr>
+        <w:rFonts w:ascii="Symbol" w:hAnsi="Symbol" w:hint="default"/>
+      </w:rPr>
+    </w:lvl>
+    <w:lvl w:ilvl="7" w:tplc="04090003" w:tentative="1">
+      <w:start w:val="1"/>
+      <w:numFmt w:val="bullet"/>
+      <w:lvlText w:val="o"/>
+      <w:lvlJc w:val="left"/>
+      <w:pPr>
+        <w:ind w:left="5760" w:hanging="360"/>
+      </w:pPr>
+      <w:rPr>
+        <w:rFonts w:ascii="Courier New" w:hAnsi="Courier New" w:cs="Courier New" w:hint="default"/>
+      </w:rPr>
+    </w:lvl>
+    <w:lvl w:ilvl="8" w:tplc="04090005" w:tentative="1">
+      <w:start w:val="1"/>
+      <w:numFmt w:val="bullet"/>
+      <w:lvlText w:val=""/>
+      <w:lvlJc w:val="left"/>
+      <w:pPr>
+        <w:ind w:left="6480" w:hanging="360"/>
+      </w:pPr>
+      <w:rPr>
+        <w:rFonts w:ascii="Wingdings" w:hAnsi="Wingdings" w:hint="default"/>
+      </w:rPr>
+    </w:lvl>
+  </w:abstractNum>
+  <w:abstractNum w:abstractNumId="5">
+    <w:nsid w:val="7A6A0B92"/>
+    <w:multiLevelType w:val="hybridMultilevel"/>
+    <w:tmpl w:val="2154EA54"/>
+    <w:lvl w:ilvl="0" w:tplc="04090001">
+      <w:start w:val="1"/>
+      <w:numFmt w:val="bullet"/>
+      <w:lvlText w:val=""/>
+      <w:lvlJc w:val="left"/>
+      <w:pPr>
+        <w:ind w:left="720" w:hanging="360"/>
+      </w:pPr>
+      <w:rPr>
+        <w:rFonts w:ascii="Symbol" w:hAnsi="Symbol" w:hint="default"/>
+      </w:rPr>
+    </w:lvl>
+    <w:lvl w:ilvl="1" w:tplc="04090003" w:tentative="1">
+      <w:start w:val="1"/>
+      <w:numFmt w:val="bullet"/>
+      <w:lvlText w:val="o"/>
+      <w:lvlJc w:val="left"/>
+      <w:pPr>
+        <w:ind w:left="1440" w:hanging="360"/>
+      </w:pPr>
+      <w:rPr>
+        <w:rFonts w:ascii="Courier New" w:hAnsi="Courier New" w:cs="Courier New" w:hint="default"/>
+      </w:rPr>
+    </w:lvl>
+    <w:lvl w:ilvl="2" w:tplc="04090005" w:tentative="1">
+      <w:start w:val="1"/>
+      <w:numFmt w:val="bullet"/>
+      <w:lvlText w:val=""/>
+      <w:lvlJc w:val="left"/>
+      <w:pPr>
+        <w:ind w:left="2160" w:hanging="360"/>
+      </w:pPr>
+      <w:rPr>
+        <w:rFonts w:ascii="Wingdings" w:hAnsi="Wingdings" w:hint="default"/>
+      </w:rPr>
+    </w:lvl>
+    <w:lvl w:ilvl="3" w:tplc="04090001" w:tentative="1">
+      <w:start w:val="1"/>
+      <w:numFmt w:val="bullet"/>
+      <w:lvlText w:val=""/>
+      <w:lvlJc w:val="left"/>
+      <w:pPr>
+        <w:ind w:left="2880" w:hanging="360"/>
+      </w:pPr>
+      <w:rPr>
+        <w:rFonts w:ascii="Symbol" w:hAnsi="Symbol" w:hint="default"/>
+      </w:rPr>
+    </w:lvl>
+    <w:lvl w:ilvl="4" w:tplc="04090003" w:tentative="1">
+      <w:start w:val="1"/>
+      <w:numFmt w:val="bullet"/>
+      <w:lvlText w:val="o"/>
+      <w:lvlJc w:val="left"/>
+      <w:pPr>
+        <w:ind w:left="3600" w:hanging="360"/>
+      </w:pPr>
+      <w:rPr>
+        <w:rFonts w:ascii="Courier New" w:hAnsi="Courier New" w:cs="Courier New" w:hint="default"/>
+      </w:rPr>
+    </w:lvl>
+    <w:lvl w:ilvl="5" w:tplc="04090005" w:tentative="1">
+      <w:start w:val="1"/>
+      <w:numFmt w:val="bullet"/>
+      <w:lvlText w:val=""/>
+      <w:lvlJc w:val="left"/>
+      <w:pPr>
+        <w:ind w:left="4320" w:hanging="360"/>
+      </w:pPr>
+      <w:rPr>
+        <w:rFonts w:ascii="Wingdings" w:hAnsi="Wingdings" w:hint="default"/>
+      </w:rPr>
+    </w:lvl>
+    <w:lvl w:ilvl="6" w:tplc="04090001" w:tentative="1">
+      <w:start w:val="1"/>
+      <w:numFmt w:val="bullet"/>
+      <w:lvlText w:val=""/>
+      <w:lvlJc w:val="left"/>
+      <w:pPr>
+        <w:ind w:left="5040" w:hanging="360"/>
+      </w:pPr>
+      <w:rPr>
+        <w:rFonts w:ascii="Symbol" w:hAnsi="Symbol" w:hint="default"/>
+      </w:rPr>
+    </w:lvl>
+    <w:lvl w:ilvl="7" w:tplc="04090003" w:tentative="1">
+      <w:start w:val="1"/>
+      <w:numFmt w:val="bullet"/>
+      <w:lvlText w:val="o"/>
+      <w:lvlJc w:val="left"/>
+      <w:pPr>
+        <w:ind w:left="5760" w:hanging="360"/>
+      </w:pPr>
+      <w:rPr>
+        <w:rFonts w:ascii="Courier New" w:hAnsi="Courier New" w:cs="Courier New" w:hint="default"/>
+      </w:rPr>
+    </w:lvl>
+    <w:lvl w:ilvl="8" w:tplc="04090005" w:tentative="1">
+      <w:start w:val="1"/>
+      <w:numFmt w:val="bullet"/>
+      <w:lvlText w:val=""/>
+      <w:lvlJc w:val="left"/>
+      <w:pPr>
+        <w:ind w:left="6480" w:hanging="360"/>
+      </w:pPr>
+      <w:rPr>
+        <w:rFonts w:ascii="Wingdings" w:hAnsi="Wingdings" w:hint="default"/>
+      </w:rPr>
+    </w:lvl>
+  </w:abstractNum>
   <w:num w:numId="1">
-    <w:abstractNumId w:val="3"/>
+    <w:abstractNumId w:val="5"/>
   </w:num>
   <w:num w:numId="2">
     <w:abstractNumId w:val="1"/>
@@ -4056,7 +5279,13 @@
     <w:abstractNumId w:val="0"/>
   </w:num>
   <w:num w:numId="4">
+    <w:abstractNumId w:val="4"/>
+  </w:num>
+  <w:num w:numId="5">
     <w:abstractNumId w:val="2"/>
+  </w:num>
+  <w:num w:numId="6">
+    <w:abstractNumId w:val="3"/>
   </w:num>
 </w:numbering>
 </file>

</xml_diff>

<commit_message>
started html and css practice
</commit_message>
<xml_diff>
--- a/Javascript.docx
+++ b/Javascript.docx
@@ -1787,7 +1787,25 @@
           <w:sz w:val="24"/>
           <w:szCs w:val="24"/>
         </w:rPr>
-        <w:t>delete array[i] deletes the item at index I and leaves the space undefined.</w:t>
+        <w:t>delete arra</w:t>
+      </w:r>
+      <w:r>
+        <w:rPr>
+          <w:rFonts w:ascii="Calibri Light" w:hAnsi="Calibri Light" w:cs="Calibri Light"/>
+          <w:sz w:val="24"/>
+          <w:szCs w:val="24"/>
+        </w:rPr>
+        <w:t>y[i] deletes the item at index i</w:t>
+      </w:r>
+      <w:bookmarkStart w:id="0" w:name="_GoBack"/>
+      <w:bookmarkEnd w:id="0"/>
+      <w:r>
+        <w:rPr>
+          <w:rFonts w:ascii="Calibri Light" w:hAnsi="Calibri Light" w:cs="Calibri Light"/>
+          <w:sz w:val="24"/>
+          <w:szCs w:val="24"/>
+        </w:rPr>
+        <w:t xml:space="preserve"> and leaves the space undefined.</w:t>
       </w:r>
     </w:p>
     <w:p>
@@ -3992,6 +4010,7 @@
       <w:r>
         <w:rPr>
           <w:rFonts w:ascii="Calibri Light" w:hAnsi="Calibri Light" w:cs="Calibri Light"/>
+          <w:noProof/>
           <w:sz w:val="24"/>
           <w:szCs w:val="24"/>
         </w:rPr>
@@ -4060,6 +4079,7 @@
       <w:r>
         <w:rPr>
           <w:rFonts w:ascii="Calibri Light" w:hAnsi="Calibri Light" w:cs="Calibri Light"/>
+          <w:noProof/>
           <w:sz w:val="24"/>
           <w:szCs w:val="24"/>
         </w:rPr>
@@ -4128,6 +4148,7 @@
       <w:r>
         <w:rPr>
           <w:rFonts w:ascii="Calibri Light" w:hAnsi="Calibri Light" w:cs="Calibri Light"/>
+          <w:noProof/>
           <w:sz w:val="24"/>
           <w:szCs w:val="24"/>
         </w:rPr>
@@ -4196,6 +4217,7 @@
       <w:r>
         <w:rPr>
           <w:rFonts w:ascii="Calibri Light" w:hAnsi="Calibri Light" w:cs="Calibri Light"/>
+          <w:noProof/>
           <w:sz w:val="24"/>
           <w:szCs w:val="24"/>
         </w:rPr>
@@ -4576,8 +4598,6 @@
           <w:szCs w:val="24"/>
         </w:rPr>
       </w:pPr>
-      <w:bookmarkStart w:id="0" w:name="_GoBack"/>
-      <w:bookmarkEnd w:id="0"/>
     </w:p>
     <w:sectPr>
       <w:pgSz w:w="12240" w:h="15840"/>

</xml_diff>